<commit_message>
update and format table
</commit_message>
<xml_diff>
--- a/guide_contexte_expe.docx
+++ b/guide_contexte_expe.docx
@@ -150,6 +150,44 @@
         <w:t xml:space="preserve">2/15/23</w:t>
       </w:r>
     </w:p>
+    <w:sdt>
+      <w:sdtPr>
+        <w:docPartObj>
+          <w:docPartGallery w:val="Table of Contents"/>
+          <w:docPartUnique/>
+        </w:docPartObj>
+      </w:sdtPr>
+      <w:sdtContent>
+        <w:p>
+          <w:pPr>
+            <w:pStyle w:val="TOCHeading"/>
+          </w:pPr>
+          <w:r>
+            <w:t xml:space="preserve">Table</w:t>
+          </w:r>
+          <w:r>
+            <w:t xml:space="preserve"> </w:t>
+          </w:r>
+          <w:r>
+            <w:t xml:space="preserve">des</w:t>
+          </w:r>
+          <w:r>
+            <w:t xml:space="preserve"> </w:t>
+          </w:r>
+          <w:r>
+            <w:t xml:space="preserve">matières</w:t>
+          </w:r>
+        </w:p>
+        <w:p>
+          <w:r>
+            <w:fldChar w:fldCharType="begin" w:dirty="true"/>
+            <w:instrText xml:space="preserve">TOC \o "1-2" \h \z \u</w:instrText>
+            <w:fldChar w:fldCharType="separate"/>
+            <w:fldChar w:fldCharType="end"/>
+          </w:r>
+        </w:p>
+      </w:sdtContent>
+    </w:sdt>
     <w:p>
       <w:pPr>
         <w:pStyle w:val="FirstParagraph"/>
@@ -338,7 +376,75 @@
         <w:pStyle w:val="BodyText"/>
       </w:pPr>
       <w:r>
-        <w:t xml:space="preserve">Ces éléments ont été complétés par une revue de l’existant, en analysant les métadonnées proposées dans différents cadres : Silex Porte-greffe, Sinfonia,</w:t>
+        <w:t xml:space="preserve">Ces éléments ont été complétés par une revue de l’existant, en analysant les métadonnées proposées dans les systèmes d’informations existants :</w:t>
+      </w:r>
+    </w:p>
+    <w:p>
+      <w:pPr>
+        <w:numPr>
+          <w:ilvl w:val="0"/>
+          <w:numId w:val="1003"/>
+        </w:numPr>
+        <w:pStyle w:val="Compact"/>
+      </w:pPr>
+      <w:r>
+        <w:t xml:space="preserve">Silex Porte-greffe</w:t>
+      </w:r>
+    </w:p>
+    <w:p>
+      <w:pPr>
+        <w:numPr>
+          <w:ilvl w:val="0"/>
+          <w:numId w:val="1003"/>
+        </w:numPr>
+        <w:pStyle w:val="Compact"/>
+      </w:pPr>
+      <w:r>
+        <w:t xml:space="preserve">Oscar</w:t>
+      </w:r>
+    </w:p>
+    <w:p>
+      <w:pPr>
+        <w:numPr>
+          <w:ilvl w:val="0"/>
+          <w:numId w:val="1003"/>
+        </w:numPr>
+        <w:pStyle w:val="Compact"/>
+      </w:pPr>
+      <w:r>
+        <w:t xml:space="preserve">Ocesar</w:t>
+      </w:r>
+    </w:p>
+    <w:p>
+      <w:pPr>
+        <w:numPr>
+          <w:ilvl w:val="0"/>
+          <w:numId w:val="1003"/>
+        </w:numPr>
+        <w:pStyle w:val="Compact"/>
+      </w:pPr>
+      <w:r>
+        <w:t xml:space="preserve">(VitisExplorer)</w:t>
+      </w:r>
+    </w:p>
+    <w:p>
+      <w:pPr>
+        <w:numPr>
+          <w:ilvl w:val="0"/>
+          <w:numId w:val="1003"/>
+        </w:numPr>
+        <w:pStyle w:val="Compact"/>
+      </w:pPr>
+      <w:r>
+        <w:t xml:space="preserve">(Sinfonia)</w:t>
+      </w:r>
+    </w:p>
+    <w:p>
+      <w:pPr>
+        <w:pStyle w:val="FirstParagraph"/>
+      </w:pPr>
+      <w:r>
+        <w:t xml:space="preserve">Cette revue a été complétée par des approches similaires conduites lors de projets de mise en réseau : (Recap&amp;Dep).</w:t>
       </w:r>
     </w:p>
     <w:p>
@@ -346,7 +452,7 @@
         <w:pStyle w:val="BodyText"/>
       </w:pPr>
       <w:r>
-        <w:t xml:space="preserve">L’ensemble a été soumis à revue critique à la communauté scientifique et technique vigne.</w:t>
+        <w:t xml:space="preserve">L’objectif ici n’est pas d’être exhaustif sur les métadonnées existantes dans ces différents projets, mais de proposer une sélection de métadonnées en recherchant un consensus de la communauté scientifique et technique vigne.</w:t>
       </w:r>
     </w:p>
     <w:bookmarkEnd w:id="24"/>
@@ -422,11 +528,10 @@
         <w:tblCaption w:val="Table 2.1: Metadonnées descriptives du projet"/>
       </w:tblPr>
       <w:tblGrid>
-        <w:gridCol w:w="1584"/>
-        <w:gridCol w:w="1584"/>
-        <w:gridCol w:w="1584"/>
-        <w:gridCol w:w="1584"/>
-        <w:gridCol w:w="1584"/>
+        <w:gridCol w:w="1980"/>
+        <w:gridCol w:w="1980"/>
+        <w:gridCol w:w="1980"/>
+        <w:gridCol w:w="1980"/>
       </w:tblGrid>
       <w:tr>
         <w:trPr>
@@ -440,55 +545,43 @@
               <w:jc w:val="left"/>
             </w:pPr>
             <w:r>
-              <w:t xml:space="preserve">label_fr</w:t>
-            </w:r>
-          </w:p>
-        </w:tc>
-        <w:tc>
-          <w:tcPr/>
-          <w:p>
-            <w:pPr>
-              <w:pStyle w:val="Compact"/>
-              <w:jc w:val="left"/>
-            </w:pPr>
-            <w:r>
-              <w:t xml:space="preserve">description_fr</w:t>
-            </w:r>
-          </w:p>
-        </w:tc>
-        <w:tc>
-          <w:tcPr/>
-          <w:p>
-            <w:pPr>
-              <w:pStyle w:val="Compact"/>
-              <w:jc w:val="left"/>
-            </w:pPr>
-            <w:r>
-              <w:t xml:space="preserve">example_fr</w:t>
-            </w:r>
-          </w:p>
-        </w:tc>
-        <w:tc>
-          <w:tcPr/>
-          <w:p>
-            <w:pPr>
-              <w:pStyle w:val="Compact"/>
-              <w:jc w:val="left"/>
-            </w:pPr>
-            <w:r>
-              <w:t xml:space="preserve">type</w:t>
-            </w:r>
-          </w:p>
-        </w:tc>
-        <w:tc>
-          <w:tcPr/>
-          <w:p>
-            <w:pPr>
-              <w:pStyle w:val="Compact"/>
-              <w:jc w:val="left"/>
-            </w:pPr>
-            <w:r>
-              <w:t xml:space="preserve">enum</w:t>
+              <w:t xml:space="preserve">Label</w:t>
+            </w:r>
+          </w:p>
+        </w:tc>
+        <w:tc>
+          <w:tcPr/>
+          <w:p>
+            <w:pPr>
+              <w:pStyle w:val="Compact"/>
+              <w:jc w:val="left"/>
+            </w:pPr>
+            <w:r>
+              <w:t xml:space="preserve">Description</w:t>
+            </w:r>
+          </w:p>
+        </w:tc>
+        <w:tc>
+          <w:tcPr/>
+          <w:p>
+            <w:pPr>
+              <w:pStyle w:val="Compact"/>
+              <w:jc w:val="left"/>
+            </w:pPr>
+            <w:r>
+              <w:t xml:space="preserve">Exemple</w:t>
+            </w:r>
+          </w:p>
+        </w:tc>
+        <w:tc>
+          <w:tcPr/>
+          <w:p>
+            <w:pPr>
+              <w:pStyle w:val="Compact"/>
+              <w:jc w:val="left"/>
+            </w:pPr>
+            <w:r>
+              <w:t xml:space="preserve">Type</w:t>
             </w:r>
           </w:p>
         </w:tc>
@@ -542,18 +635,6 @@
             </w:r>
           </w:p>
         </w:tc>
-        <w:tc>
-          <w:tcPr/>
-          <w:p>
-            <w:pPr>
-              <w:pStyle w:val="Compact"/>
-              <w:jc w:val="left"/>
-            </w:pPr>
-            <w:r>
-              <w:t xml:space="preserve">NA</w:t>
-            </w:r>
-          </w:p>
-        </w:tc>
       </w:tr>
       <w:tr>
         <w:tc>
@@ -604,18 +685,6 @@
             </w:r>
           </w:p>
         </w:tc>
-        <w:tc>
-          <w:tcPr/>
-          <w:p>
-            <w:pPr>
-              <w:pStyle w:val="Compact"/>
-              <w:jc w:val="left"/>
-            </w:pPr>
-            <w:r>
-              <w:t xml:space="preserve">NA</w:t>
-            </w:r>
-          </w:p>
-        </w:tc>
       </w:tr>
       <w:tr>
         <w:tc>
@@ -666,18 +735,6 @@
             </w:r>
           </w:p>
         </w:tc>
-        <w:tc>
-          <w:tcPr/>
-          <w:p>
-            <w:pPr>
-              <w:pStyle w:val="Compact"/>
-              <w:jc w:val="left"/>
-            </w:pPr>
-            <w:r>
-              <w:t xml:space="preserve">NA</w:t>
-            </w:r>
-          </w:p>
-        </w:tc>
       </w:tr>
       <w:tr>
         <w:tc>
@@ -728,18 +785,6 @@
             </w:r>
           </w:p>
         </w:tc>
-        <w:tc>
-          <w:tcPr/>
-          <w:p>
-            <w:pPr>
-              <w:pStyle w:val="Compact"/>
-              <w:jc w:val="left"/>
-            </w:pPr>
-            <w:r>
-              <w:t xml:space="preserve">NA</w:t>
-            </w:r>
-          </w:p>
-        </w:tc>
       </w:tr>
       <w:tr>
         <w:tc>
@@ -774,7 +819,7 @@
               <w:jc w:val="left"/>
             </w:pPr>
             <w:r>
-              <w:t xml:space="preserve">L'objectif de cette action est d'améliorer le conseil en termes de gestion de la matière organique, par une meilleure connaissance du type de produit à apporter en liaison avec les besoins au niveau du sol et les effets attendus, tout en prenant en compte les conditions pédo-climatiques et les conditions d'entretien du sol ainsi que les exigences régionales en terme de vin à élaborer. Le calage du modèle AMG, qui calcule l'évolution du stock de carbone organique, et donc de matière organique, du sol, permettrait la validation d'un outil capable de générer différents scénarios (notamment en fonction d'une typologie de produit et de doses à apporter). Dans ce sens, cela aboutirait à terme à un progrès significatif dans la gestion de la matière organique.</w:t>
+              <w:t xml:space="preserve">L'objectif de cette action est d'améliorer le conseil en termes de gestion de la matière organique, par une meilleure connaissance du type de produit à apporter en liaison avec les besoins au niveau du sol et les effets attendus, tout en prenant en compte les conditions pédo-climatiques et les condi [...]</w:t>
             </w:r>
           </w:p>
         </w:tc>
@@ -790,18 +835,6 @@
             </w:r>
           </w:p>
         </w:tc>
-        <w:tc>
-          <w:tcPr/>
-          <w:p>
-            <w:pPr>
-              <w:pStyle w:val="Compact"/>
-              <w:jc w:val="left"/>
-            </w:pPr>
-            <w:r>
-              <w:t xml:space="preserve">NA</w:t>
-            </w:r>
-          </w:p>
-        </w:tc>
       </w:tr>
       <w:tr>
         <w:tc>
@@ -842,7 +875,7 @@
               <w:t xml:space="preserve"> </w:t>
             </w:r>
             <w:r>
-              <w:t xml:space="preserve">Les parcelles d’expérimentation ont été mises en place l’hiver 2008-2009 pour certaines et l’hiver 2009-2010 pour d’autres.</w:t>
+              <w:t xml:space="preserve">Les parcelles d’expérimentation ont été mises en place l’hiver 2008-2009 pour certaines et l’hiver 200 [...]</w:t>
             </w:r>
           </w:p>
         </w:tc>
@@ -858,18 +891,6 @@
             </w:r>
           </w:p>
         </w:tc>
-        <w:tc>
-          <w:tcPr/>
-          <w:p>
-            <w:pPr>
-              <w:pStyle w:val="Compact"/>
-              <w:jc w:val="left"/>
-            </w:pPr>
-            <w:r>
-              <w:t xml:space="preserve">NA</w:t>
-            </w:r>
-          </w:p>
-        </w:tc>
       </w:tr>
       <w:tr>
         <w:tc>
@@ -920,18 +941,6 @@
             </w:r>
           </w:p>
         </w:tc>
-        <w:tc>
-          <w:tcPr/>
-          <w:p>
-            <w:pPr>
-              <w:pStyle w:val="Compact"/>
-              <w:jc w:val="left"/>
-            </w:pPr>
-            <w:r>
-              <w:t xml:space="preserve">NA</w:t>
-            </w:r>
-          </w:p>
-        </w:tc>
       </w:tr>
       <w:tr>
         <w:tc>
@@ -982,18 +991,6 @@
             </w:r>
           </w:p>
         </w:tc>
-        <w:tc>
-          <w:tcPr/>
-          <w:p>
-            <w:pPr>
-              <w:pStyle w:val="Compact"/>
-              <w:jc w:val="left"/>
-            </w:pPr>
-            <w:r>
-              <w:t xml:space="preserve">NA</w:t>
-            </w:r>
-          </w:p>
-        </w:tc>
       </w:tr>
       <w:tr>
         <w:tc>
@@ -1041,18 +1038,6 @@
             </w:pPr>
             <w:r>
               <w:t xml:space="preserve">string</w:t>
-            </w:r>
-          </w:p>
-        </w:tc>
-        <w:tc>
-          <w:tcPr/>
-          <w:p>
-            <w:pPr>
-              <w:pStyle w:val="Compact"/>
-              <w:jc w:val="left"/>
-            </w:pPr>
-            <w:r>
-              <w:t xml:space="preserve">NA</w:t>
             </w:r>
           </w:p>
         </w:tc>
@@ -1111,11 +1096,10 @@
         <w:tblCaption w:val="Table 2.2: Metadonnées descriptives de l’expérimentation"/>
       </w:tblPr>
       <w:tblGrid>
-        <w:gridCol w:w="1584"/>
-        <w:gridCol w:w="1584"/>
-        <w:gridCol w:w="1584"/>
-        <w:gridCol w:w="1584"/>
-        <w:gridCol w:w="1584"/>
+        <w:gridCol w:w="1980"/>
+        <w:gridCol w:w="1980"/>
+        <w:gridCol w:w="1980"/>
+        <w:gridCol w:w="1980"/>
       </w:tblGrid>
       <w:tr>
         <w:trPr>
@@ -1129,55 +1113,43 @@
               <w:jc w:val="left"/>
             </w:pPr>
             <w:r>
-              <w:t xml:space="preserve">label_fr</w:t>
-            </w:r>
-          </w:p>
-        </w:tc>
-        <w:tc>
-          <w:tcPr/>
-          <w:p>
-            <w:pPr>
-              <w:pStyle w:val="Compact"/>
-              <w:jc w:val="left"/>
-            </w:pPr>
-            <w:r>
-              <w:t xml:space="preserve">description_fr</w:t>
-            </w:r>
-          </w:p>
-        </w:tc>
-        <w:tc>
-          <w:tcPr/>
-          <w:p>
-            <w:pPr>
-              <w:pStyle w:val="Compact"/>
-              <w:jc w:val="left"/>
-            </w:pPr>
-            <w:r>
-              <w:t xml:space="preserve">example_fr</w:t>
-            </w:r>
-          </w:p>
-        </w:tc>
-        <w:tc>
-          <w:tcPr/>
-          <w:p>
-            <w:pPr>
-              <w:pStyle w:val="Compact"/>
-              <w:jc w:val="left"/>
-            </w:pPr>
-            <w:r>
-              <w:t xml:space="preserve">type</w:t>
-            </w:r>
-          </w:p>
-        </w:tc>
-        <w:tc>
-          <w:tcPr/>
-          <w:p>
-            <w:pPr>
-              <w:pStyle w:val="Compact"/>
-              <w:jc w:val="left"/>
-            </w:pPr>
-            <w:r>
-              <w:t xml:space="preserve">enum</w:t>
+              <w:t xml:space="preserve">Label</w:t>
+            </w:r>
+          </w:p>
+        </w:tc>
+        <w:tc>
+          <w:tcPr/>
+          <w:p>
+            <w:pPr>
+              <w:pStyle w:val="Compact"/>
+              <w:jc w:val="left"/>
+            </w:pPr>
+            <w:r>
+              <w:t xml:space="preserve">Description</w:t>
+            </w:r>
+          </w:p>
+        </w:tc>
+        <w:tc>
+          <w:tcPr/>
+          <w:p>
+            <w:pPr>
+              <w:pStyle w:val="Compact"/>
+              <w:jc w:val="left"/>
+            </w:pPr>
+            <w:r>
+              <w:t xml:space="preserve">Exemple</w:t>
+            </w:r>
+          </w:p>
+        </w:tc>
+        <w:tc>
+          <w:tcPr/>
+          <w:p>
+            <w:pPr>
+              <w:pStyle w:val="Compact"/>
+              <w:jc w:val="left"/>
+            </w:pPr>
+            <w:r>
+              <w:t xml:space="preserve">Type</w:t>
             </w:r>
           </w:p>
         </w:tc>
@@ -1203,7 +1175,7 @@
               <w:jc w:val="left"/>
             </w:pPr>
             <w:r>
-              <w:t xml:space="preserve">Nom usuel de l’expérimentation</w:t>
+              <w:t xml:space="preserve">Nom (ou code) usuel de l’expérimentation</w:t>
             </w:r>
           </w:p>
         </w:tc>
@@ -1231,18 +1203,6 @@
             </w:r>
           </w:p>
         </w:tc>
-        <w:tc>
-          <w:tcPr/>
-          <w:p>
-            <w:pPr>
-              <w:pStyle w:val="Compact"/>
-              <w:jc w:val="left"/>
-            </w:pPr>
-            <w:r>
-              <w:t xml:space="preserve">NA</w:t>
-            </w:r>
-          </w:p>
-        </w:tc>
       </w:tr>
       <w:tr>
         <w:tc>
@@ -1293,18 +1253,6 @@
             </w:r>
           </w:p>
         </w:tc>
-        <w:tc>
-          <w:tcPr/>
-          <w:p>
-            <w:pPr>
-              <w:pStyle w:val="Compact"/>
-              <w:jc w:val="left"/>
-            </w:pPr>
-            <w:r>
-              <w:t xml:space="preserve">NA</w:t>
-            </w:r>
-          </w:p>
-        </w:tc>
       </w:tr>
       <w:tr>
         <w:tc>
@@ -1355,18 +1303,6 @@
             </w:r>
           </w:p>
         </w:tc>
-        <w:tc>
-          <w:tcPr/>
-          <w:p>
-            <w:pPr>
-              <w:pStyle w:val="Compact"/>
-              <w:jc w:val="left"/>
-            </w:pPr>
-            <w:r>
-              <w:t xml:space="preserve">NA</w:t>
-            </w:r>
-          </w:p>
-        </w:tc>
       </w:tr>
       <w:tr>
         <w:tc>
@@ -1401,7 +1337,7 @@
               <w:jc w:val="left"/>
             </w:pPr>
             <w:r>
-              <w:t xml:space="preserve">L’objectif de cette action est d’améliorer le conseil en terme de gestion de la matière organique, par une meilleure connaissance du type de produit à apporter en liaison avec les besoins au niveau du sol et les effets attendus, tout en prenant en compte les conditions pédo-climatiques et les conditions d’entretien du sol ainsi que les exigences régionales en terme de vin à élaborer. Le choix des produits organiques apportés répond à une offre locale en compost de marc provenant de la distillerie de la commune ou en déchets verts provenant d’une plate-forme de compostage à proximité.</w:t>
+              <w:t xml:space="preserve">L’objectif de cette action est d’améliorer le conseil en terme de gestion de la matière organique, par une meilleure connaissance du type de produit à apporter en liaison avec les besoins au niveau du sol et les effets attendus, tout en prenant en compte les conditions pédo-climatiques et les condit [...]</w:t>
             </w:r>
           </w:p>
         </w:tc>
@@ -1417,18 +1353,6 @@
             </w:r>
           </w:p>
         </w:tc>
-        <w:tc>
-          <w:tcPr/>
-          <w:p>
-            <w:pPr>
-              <w:pStyle w:val="Compact"/>
-              <w:jc w:val="left"/>
-            </w:pPr>
-            <w:r>
-              <w:t xml:space="preserve">NA</w:t>
-            </w:r>
-          </w:p>
-        </w:tc>
       </w:tr>
       <w:tr>
         <w:tc>
@@ -1487,7 +1411,7 @@
               <w:t xml:space="preserve"> </w:t>
             </w:r>
             <w:r>
-              <w:t xml:space="preserve">Les modalités ont été mises en place le 17 mars et le 23 mars 2009, avec un dispositif expérimental en carré latin, avec 3 répétitions pour chaque modalité. Les apports ont été renouvelés en avril 2013</w:t>
+              <w:t xml:space="preserve">Les modalités ont été mises en place le 17 mars et le 23 mars 2009, avec un dispositif expéri [...]</w:t>
             </w:r>
           </w:p>
         </w:tc>
@@ -1503,18 +1427,6 @@
             </w:r>
           </w:p>
         </w:tc>
-        <w:tc>
-          <w:tcPr/>
-          <w:p>
-            <w:pPr>
-              <w:pStyle w:val="Compact"/>
-              <w:jc w:val="left"/>
-            </w:pPr>
-            <w:r>
-              <w:t xml:space="preserve">NA</w:t>
-            </w:r>
-          </w:p>
-        </w:tc>
       </w:tr>
       <w:tr>
         <w:tc>
@@ -1565,18 +1477,6 @@
             </w:r>
           </w:p>
         </w:tc>
-        <w:tc>
-          <w:tcPr/>
-          <w:p>
-            <w:pPr>
-              <w:pStyle w:val="Compact"/>
-              <w:jc w:val="left"/>
-            </w:pPr>
-            <w:r>
-              <w:t xml:space="preserve">NA</w:t>
-            </w:r>
-          </w:p>
-        </w:tc>
       </w:tr>
       <w:tr>
         <w:tc>
@@ -1627,18 +1527,6 @@
             </w:r>
           </w:p>
         </w:tc>
-        <w:tc>
-          <w:tcPr/>
-          <w:p>
-            <w:pPr>
-              <w:pStyle w:val="Compact"/>
-              <w:jc w:val="left"/>
-            </w:pPr>
-            <w:r>
-              <w:t xml:space="preserve">NA</w:t>
-            </w:r>
-          </w:p>
-        </w:tc>
       </w:tr>
       <w:tr>
         <w:tc>
@@ -1689,18 +1577,6 @@
             </w:r>
           </w:p>
         </w:tc>
-        <w:tc>
-          <w:tcPr/>
-          <w:p>
-            <w:pPr>
-              <w:pStyle w:val="Compact"/>
-              <w:jc w:val="left"/>
-            </w:pPr>
-            <w:r>
-              <w:t xml:space="preserve">NA</w:t>
-            </w:r>
-          </w:p>
-        </w:tc>
       </w:tr>
       <w:tr>
         <w:tc>
@@ -1748,18 +1624,6 @@
             </w:pPr>
             <w:r>
               <w:t xml:space="preserve">string</w:t>
-            </w:r>
-          </w:p>
-        </w:tc>
-        <w:tc>
-          <w:tcPr/>
-          <w:p>
-            <w:pPr>
-              <w:pStyle w:val="Compact"/>
-              <w:jc w:val="left"/>
-            </w:pPr>
-            <w:r>
-              <w:t xml:space="preserve">NA</w:t>
             </w:r>
           </w:p>
         </w:tc>
@@ -2112,7 +1976,7 @@
     <w:tbl>
       <w:tblPr>
         <w:tblStyle w:val="Table"/>
-        <w:tblW w:type="auto" w:w="0"/>
+        <w:tblW w:type="pct" w:w="5000"/>
         <w:tblLook w:firstRow="1" w:lastRow="0" w:firstColumn="0" w:lastColumn="0" w:noHBand="0" w:noVBand="0" w:val="0020"/>
         <w:tblCaption w:val="Table 3.1: Metadonnées descriptives du plan d’expérience"/>
       </w:tblPr>
@@ -2135,55 +1999,55 @@
               <w:jc w:val="left"/>
             </w:pPr>
             <w:r>
-              <w:t xml:space="preserve">label_fr</w:t>
-            </w:r>
-          </w:p>
-        </w:tc>
-        <w:tc>
-          <w:tcPr/>
-          <w:p>
-            <w:pPr>
-              <w:pStyle w:val="Compact"/>
-              <w:jc w:val="left"/>
-            </w:pPr>
-            <w:r>
-              <w:t xml:space="preserve">description_fr</w:t>
-            </w:r>
-          </w:p>
-        </w:tc>
-        <w:tc>
-          <w:tcPr/>
-          <w:p>
-            <w:pPr>
-              <w:pStyle w:val="Compact"/>
-              <w:jc w:val="left"/>
-            </w:pPr>
-            <w:r>
-              <w:t xml:space="preserve">example_fr</w:t>
-            </w:r>
-          </w:p>
-        </w:tc>
-        <w:tc>
-          <w:tcPr/>
-          <w:p>
-            <w:pPr>
-              <w:pStyle w:val="Compact"/>
-              <w:jc w:val="left"/>
-            </w:pPr>
-            <w:r>
-              <w:t xml:space="preserve">type</w:t>
-            </w:r>
-          </w:p>
-        </w:tc>
-        <w:tc>
-          <w:tcPr/>
-          <w:p>
-            <w:pPr>
-              <w:pStyle w:val="Compact"/>
-              <w:jc w:val="left"/>
-            </w:pPr>
-            <w:r>
-              <w:t xml:space="preserve">liste</w:t>
+              <w:t xml:space="preserve">Label</w:t>
+            </w:r>
+          </w:p>
+        </w:tc>
+        <w:tc>
+          <w:tcPr/>
+          <w:p>
+            <w:pPr>
+              <w:pStyle w:val="Compact"/>
+              <w:jc w:val="left"/>
+            </w:pPr>
+            <w:r>
+              <w:t xml:space="preserve">Description</w:t>
+            </w:r>
+          </w:p>
+        </w:tc>
+        <w:tc>
+          <w:tcPr/>
+          <w:p>
+            <w:pPr>
+              <w:pStyle w:val="Compact"/>
+              <w:jc w:val="left"/>
+            </w:pPr>
+            <w:r>
+              <w:t xml:space="preserve">Exemple</w:t>
+            </w:r>
+          </w:p>
+        </w:tc>
+        <w:tc>
+          <w:tcPr/>
+          <w:p>
+            <w:pPr>
+              <w:pStyle w:val="Compact"/>
+              <w:jc w:val="left"/>
+            </w:pPr>
+            <w:r>
+              <w:t xml:space="preserve">Type</w:t>
+            </w:r>
+          </w:p>
+        </w:tc>
+        <w:tc>
+          <w:tcPr/>
+          <w:p>
+            <w:pPr>
+              <w:pStyle w:val="Compact"/>
+              <w:jc w:val="left"/>
+            </w:pPr>
+            <w:r>
+              <w:t xml:space="preserve">Liste</w:t>
             </w:r>
           </w:p>
         </w:tc>
@@ -2242,11 +2106,7 @@
           <w:p>
             <w:pPr>
               <w:pStyle w:val="Compact"/>
-              <w:jc w:val="left"/>
-            </w:pPr>
-            <w:r>
-              <w:t xml:space="preserve">NA</w:t>
-            </w:r>
+            </w:pPr>
           </w:p>
         </w:tc>
       </w:tr>
@@ -2322,10 +2182,98 @@
           <w:p>
             <w:pPr>
               <w:pStyle w:val="Compact"/>
-              <w:jc w:val="left"/>
-            </w:pPr>
-            <w:r>
-              <w:t xml:space="preserve">NA</w:t>
+            </w:pPr>
+          </w:p>
+        </w:tc>
+      </w:tr>
+      <w:tr>
+        <w:tc>
+          <w:tcPr/>
+          <w:p>
+            <w:pPr>
+              <w:pStyle w:val="Compact"/>
+              <w:jc w:val="left"/>
+            </w:pPr>
+            <w:r>
+              <w:t xml:space="preserve">Catégorie de facteur</w:t>
+            </w:r>
+          </w:p>
+        </w:tc>
+        <w:tc>
+          <w:tcPr/>
+          <w:p>
+            <w:pPr>
+              <w:pStyle w:val="Compact"/>
+              <w:jc w:val="left"/>
+            </w:pPr>
+            <w:r>
+              <w:t xml:space="preserve">Type du facteur étudié</w:t>
+            </w:r>
+          </w:p>
+        </w:tc>
+        <w:tc>
+          <w:tcPr/>
+          <w:p>
+            <w:pPr>
+              <w:pStyle w:val="Compact"/>
+              <w:jc w:val="left"/>
+            </w:pPr>
+            <w:r>
+              <w:t xml:space="preserve">Intrant</w:t>
+            </w:r>
+          </w:p>
+        </w:tc>
+        <w:tc>
+          <w:tcPr/>
+          <w:p>
+            <w:pPr>
+              <w:pStyle w:val="Compact"/>
+              <w:jc w:val="left"/>
+            </w:pPr>
+            <w:r>
+              <w:t xml:space="preserve">string</w:t>
+            </w:r>
+          </w:p>
+        </w:tc>
+        <w:tc>
+          <w:tcPr/>
+          <w:p>
+            <w:pPr>
+              <w:pStyle w:val="Compact"/>
+              <w:jc w:val="left"/>
+            </w:pPr>
+            <w:r>
+              <w:t xml:space="preserve">matériel végétal</w:t>
+            </w:r>
+            <w:r>
+              <w:br/>
+            </w:r>
+            <w:r>
+              <w:t xml:space="preserve">intrant</w:t>
+            </w:r>
+            <w:r>
+              <w:br/>
+            </w:r>
+            <w:r>
+              <w:t xml:space="preserve">traitement phytosanitaire</w:t>
+            </w:r>
+            <w:r>
+              <w:br/>
+            </w:r>
+            <w:r>
+              <w:t xml:space="preserve">entretien du sol</w:t>
+            </w:r>
+            <w:r>
+              <w:br/>
+            </w:r>
+            <w:r>
+              <w:t xml:space="preserve">mode de conduite</w:t>
+            </w:r>
+            <w:r>
+              <w:br/>
+            </w:r>
+            <w:r>
+              <w:t xml:space="preserve">système</w:t>
             </w:r>
           </w:p>
         </w:tc>
@@ -2387,7 +2335,25 @@
               <w:jc w:val="left"/>
             </w:pPr>
             <w:r>
-              <w:t xml:space="preserve">Randomisé, Carré latin, Bloc randomisé, Blocs incomplets</w:t>
+              <w:t xml:space="preserve">Randomisé</w:t>
+            </w:r>
+            <w:r>
+              <w:br/>
+            </w:r>
+            <w:r>
+              <w:t xml:space="preserve">Carré latin</w:t>
+            </w:r>
+            <w:r>
+              <w:br/>
+            </w:r>
+            <w:r>
+              <w:t xml:space="preserve">Bloc randomisé</w:t>
+            </w:r>
+            <w:r>
+              <w:br/>
+            </w:r>
+            <w:r>
+              <w:t xml:space="preserve">Blocs incomplets</w:t>
             </w:r>
           </w:p>
         </w:tc>
@@ -2446,11 +2412,7 @@
           <w:p>
             <w:pPr>
               <w:pStyle w:val="Compact"/>
-              <w:jc w:val="left"/>
-            </w:pPr>
-            <w:r>
-              <w:t xml:space="preserve">NA</w:t>
-            </w:r>
+            </w:pPr>
           </w:p>
         </w:tc>
       </w:tr>
@@ -2508,11 +2470,7 @@
           <w:p>
             <w:pPr>
               <w:pStyle w:val="Compact"/>
-              <w:jc w:val="left"/>
-            </w:pPr>
-            <w:r>
-              <w:t xml:space="preserve">NA</w:t>
-            </w:r>
+            </w:pPr>
           </w:p>
         </w:tc>
       </w:tr>
@@ -2570,11 +2528,7 @@
           <w:p>
             <w:pPr>
               <w:pStyle w:val="Compact"/>
-              <w:jc w:val="left"/>
-            </w:pPr>
-            <w:r>
-              <w:t xml:space="preserve">NA</w:t>
-            </w:r>
+            </w:pPr>
           </w:p>
         </w:tc>
       </w:tr>
@@ -2632,11 +2586,7 @@
           <w:p>
             <w:pPr>
               <w:pStyle w:val="Compact"/>
-              <w:jc w:val="left"/>
-            </w:pPr>
-            <w:r>
-              <w:t xml:space="preserve">NA</w:t>
-            </w:r>
+            </w:pPr>
           </w:p>
         </w:tc>
       </w:tr>
@@ -2694,11 +2644,7 @@
           <w:p>
             <w:pPr>
               <w:pStyle w:val="Compact"/>
-              <w:jc w:val="left"/>
-            </w:pPr>
-            <w:r>
-              <w:t xml:space="preserve">NA</w:t>
-            </w:r>
+            </w:pPr>
           </w:p>
         </w:tc>
       </w:tr>
@@ -2759,7 +2705,13 @@
               <w:jc w:val="left"/>
             </w:pPr>
             <w:r>
-              <w:t xml:space="preserve">oui, non</w:t>
+              <w:t xml:space="preserve">oui</w:t>
+            </w:r>
+            <w:r>
+              <w:br/>
+            </w:r>
+            <w:r>
+              <w:t xml:space="preserve">non</w:t>
             </w:r>
           </w:p>
         </w:tc>
@@ -2821,7 +2773,13 @@
               <w:jc w:val="left"/>
             </w:pPr>
             <w:r>
-              <w:t xml:space="preserve">oui, non</w:t>
+              <w:t xml:space="preserve">oui</w:t>
+            </w:r>
+            <w:r>
+              <w:br/>
+            </w:r>
+            <w:r>
+              <w:t xml:space="preserve">non</w:t>
             </w:r>
           </w:p>
         </w:tc>
@@ -2883,7 +2841,13 @@
               <w:jc w:val="left"/>
             </w:pPr>
             <w:r>
-              <w:t xml:space="preserve">oui, non</w:t>
+              <w:t xml:space="preserve">oui</w:t>
+            </w:r>
+            <w:r>
+              <w:br/>
+            </w:r>
+            <w:r>
+              <w:t xml:space="preserve">non</w:t>
             </w:r>
           </w:p>
         </w:tc>
@@ -2945,7 +2909,13 @@
               <w:jc w:val="left"/>
             </w:pPr>
             <w:r>
-              <w:t xml:space="preserve">oui, non</w:t>
+              <w:t xml:space="preserve">oui</w:t>
+            </w:r>
+            <w:r>
+              <w:br/>
+            </w:r>
+            <w:r>
+              <w:t xml:space="preserve">non</w:t>
             </w:r>
           </w:p>
         </w:tc>
@@ -3007,7 +2977,13 @@
               <w:jc w:val="left"/>
             </w:pPr>
             <w:r>
-              <w:t xml:space="preserve">oui, non</w:t>
+              <w:t xml:space="preserve">oui</w:t>
+            </w:r>
+            <w:r>
+              <w:br/>
+            </w:r>
+            <w:r>
+              <w:t xml:space="preserve">non</w:t>
             </w:r>
           </w:p>
         </w:tc>
@@ -3069,7 +3045,13 @@
               <w:jc w:val="left"/>
             </w:pPr>
             <w:r>
-              <w:t xml:space="preserve">oui, non</w:t>
+              <w:t xml:space="preserve">oui</w:t>
+            </w:r>
+            <w:r>
+              <w:br/>
+            </w:r>
+            <w:r>
+              <w:t xml:space="preserve">non</w:t>
             </w:r>
           </w:p>
         </w:tc>
@@ -3131,7 +3113,13 @@
               <w:jc w:val="left"/>
             </w:pPr>
             <w:r>
-              <w:t xml:space="preserve">oui, non</w:t>
+              <w:t xml:space="preserve">oui</w:t>
+            </w:r>
+            <w:r>
+              <w:br/>
+            </w:r>
+            <w:r>
+              <w:t xml:space="preserve">non</w:t>
             </w:r>
           </w:p>
         </w:tc>
@@ -3193,7 +3181,13 @@
               <w:jc w:val="left"/>
             </w:pPr>
             <w:r>
-              <w:t xml:space="preserve">oui, non</w:t>
+              <w:t xml:space="preserve">oui</w:t>
+            </w:r>
+            <w:r>
+              <w:br/>
+            </w:r>
+            <w:r>
+              <w:t xml:space="preserve">non</w:t>
             </w:r>
           </w:p>
         </w:tc>
@@ -3255,7 +3249,13 @@
               <w:jc w:val="left"/>
             </w:pPr>
             <w:r>
-              <w:t xml:space="preserve">oui, non</w:t>
+              <w:t xml:space="preserve">oui</w:t>
+            </w:r>
+            <w:r>
+              <w:br/>
+            </w:r>
+            <w:r>
+              <w:t xml:space="preserve">non</w:t>
             </w:r>
           </w:p>
         </w:tc>
@@ -3317,7 +3317,13 @@
               <w:jc w:val="left"/>
             </w:pPr>
             <w:r>
-              <w:t xml:space="preserve">oui, non</w:t>
+              <w:t xml:space="preserve">oui</w:t>
+            </w:r>
+            <w:r>
+              <w:br/>
+            </w:r>
+            <w:r>
+              <w:t xml:space="preserve">non</w:t>
             </w:r>
           </w:p>
         </w:tc>
@@ -3366,11 +3372,10 @@
         <w:tblCaption w:val="Table 3.2: Metadonnées descriptives de la parcelle expérimentale"/>
       </w:tblPr>
       <w:tblGrid>
-        <w:gridCol w:w="1584"/>
-        <w:gridCol w:w="1584"/>
-        <w:gridCol w:w="1584"/>
-        <w:gridCol w:w="1584"/>
-        <w:gridCol w:w="1584"/>
+        <w:gridCol w:w="1980"/>
+        <w:gridCol w:w="1980"/>
+        <w:gridCol w:w="1980"/>
+        <w:gridCol w:w="1980"/>
       </w:tblGrid>
       <w:tr>
         <w:trPr>
@@ -3384,55 +3389,93 @@
               <w:jc w:val="left"/>
             </w:pPr>
             <w:r>
-              <w:t xml:space="preserve">label_fr</w:t>
-            </w:r>
-          </w:p>
-        </w:tc>
-        <w:tc>
-          <w:tcPr/>
-          <w:p>
-            <w:pPr>
-              <w:pStyle w:val="Compact"/>
-              <w:jc w:val="left"/>
-            </w:pPr>
-            <w:r>
-              <w:t xml:space="preserve">description_fr</w:t>
-            </w:r>
-          </w:p>
-        </w:tc>
-        <w:tc>
-          <w:tcPr/>
-          <w:p>
-            <w:pPr>
-              <w:pStyle w:val="Compact"/>
-              <w:jc w:val="left"/>
-            </w:pPr>
-            <w:r>
-              <w:t xml:space="preserve">example_fr</w:t>
-            </w:r>
-          </w:p>
-        </w:tc>
-        <w:tc>
-          <w:tcPr/>
-          <w:p>
-            <w:pPr>
-              <w:pStyle w:val="Compact"/>
-              <w:jc w:val="left"/>
-            </w:pPr>
-            <w:r>
-              <w:t xml:space="preserve">type</w:t>
-            </w:r>
-          </w:p>
-        </w:tc>
-        <w:tc>
-          <w:tcPr/>
-          <w:p>
-            <w:pPr>
-              <w:pStyle w:val="Compact"/>
-              <w:jc w:val="left"/>
-            </w:pPr>
-            <w:r>
-              <w:t xml:space="preserve">liste</w:t>
+              <w:t xml:space="preserve">Label</w:t>
+            </w:r>
+          </w:p>
+        </w:tc>
+        <w:tc>
+          <w:tcPr/>
+          <w:p>
+            <w:pPr>
+              <w:pStyle w:val="Compact"/>
+              <w:jc w:val="left"/>
+            </w:pPr>
+            <w:r>
+              <w:t xml:space="preserve">Description</w:t>
+            </w:r>
+          </w:p>
+        </w:tc>
+        <w:tc>
+          <w:tcPr/>
+          <w:p>
+            <w:pPr>
+              <w:pStyle w:val="Compact"/>
+              <w:jc w:val="left"/>
+            </w:pPr>
+            <w:r>
+              <w:t xml:space="preserve">Exemple</w:t>
+            </w:r>
+          </w:p>
+        </w:tc>
+        <w:tc>
+          <w:tcPr/>
+          <w:p>
+            <w:pPr>
+              <w:pStyle w:val="Compact"/>
+              <w:jc w:val="left"/>
+            </w:pPr>
+            <w:r>
+              <w:t xml:space="preserve">Type</w:t>
+            </w:r>
+          </w:p>
+        </w:tc>
+      </w:tr>
+      <w:tr>
+        <w:tc>
+          <w:tcPr/>
+          <w:p>
+            <w:pPr>
+              <w:pStyle w:val="Compact"/>
+              <w:jc w:val="left"/>
+            </w:pPr>
+            <w:r>
+              <w:t xml:space="preserve">Code de la placette</w:t>
+            </w:r>
+          </w:p>
+        </w:tc>
+        <w:tc>
+          <w:tcPr/>
+          <w:p>
+            <w:pPr>
+              <w:pStyle w:val="Compact"/>
+              <w:jc w:val="left"/>
+            </w:pPr>
+            <w:r>
+              <w:t xml:space="preserve">Code de la placette permetttant son identification unique au sein de l'expérimentation</w:t>
+            </w:r>
+          </w:p>
+        </w:tc>
+        <w:tc>
+          <w:tcPr/>
+          <w:p>
+            <w:pPr>
+              <w:pStyle w:val="Compact"/>
+              <w:jc w:val="left"/>
+            </w:pPr>
+            <w:r>
+              <w:t xml:space="preserve">M11</w:t>
+            </w:r>
+          </w:p>
+        </w:tc>
+        <w:tc>
+          <w:tcPr/>
+          <w:p>
+            <w:pPr>
+              <w:pStyle w:val="Compact"/>
+              <w:jc w:val="left"/>
+            </w:pPr>
+            <w:r>
+              <w:t xml:space="preserve">string</w:t>
             </w:r>
           </w:p>
         </w:tc>
@@ -3486,18 +3529,6 @@
             </w:r>
           </w:p>
         </w:tc>
-        <w:tc>
-          <w:tcPr/>
-          <w:p>
-            <w:pPr>
-              <w:pStyle w:val="Compact"/>
-              <w:jc w:val="left"/>
-            </w:pPr>
-            <w:r>
-              <w:t xml:space="preserve">NA</w:t>
-            </w:r>
-          </w:p>
-        </w:tc>
       </w:tr>
       <w:tr>
         <w:tc>
@@ -3548,18 +3579,6 @@
             </w:r>
           </w:p>
         </w:tc>
-        <w:tc>
-          <w:tcPr/>
-          <w:p>
-            <w:pPr>
-              <w:pStyle w:val="Compact"/>
-              <w:jc w:val="left"/>
-            </w:pPr>
-            <w:r>
-              <w:t xml:space="preserve">NA</w:t>
-            </w:r>
-          </w:p>
-        </w:tc>
       </w:tr>
       <w:tr>
         <w:tc>
@@ -3610,18 +3629,6 @@
             </w:r>
           </w:p>
         </w:tc>
-        <w:tc>
-          <w:tcPr/>
-          <w:p>
-            <w:pPr>
-              <w:pStyle w:val="Compact"/>
-              <w:jc w:val="left"/>
-            </w:pPr>
-            <w:r>
-              <w:t xml:space="preserve">NA</w:t>
-            </w:r>
-          </w:p>
-        </w:tc>
       </w:tr>
       <w:tr>
         <w:tc>
@@ -3672,18 +3679,6 @@
             </w:r>
           </w:p>
         </w:tc>
-        <w:tc>
-          <w:tcPr/>
-          <w:p>
-            <w:pPr>
-              <w:pStyle w:val="Compact"/>
-              <w:jc w:val="left"/>
-            </w:pPr>
-            <w:r>
-              <w:t xml:space="preserve">NA</w:t>
-            </w:r>
-          </w:p>
-        </w:tc>
       </w:tr>
       <w:tr>
         <w:tc>
@@ -3734,18 +3729,6 @@
             </w:r>
           </w:p>
         </w:tc>
-        <w:tc>
-          <w:tcPr/>
-          <w:p>
-            <w:pPr>
-              <w:pStyle w:val="Compact"/>
-              <w:jc w:val="left"/>
-            </w:pPr>
-            <w:r>
-              <w:t xml:space="preserve">NA</w:t>
-            </w:r>
-          </w:p>
-        </w:tc>
       </w:tr>
       <w:tr>
         <w:tc>
@@ -3796,18 +3779,6 @@
             </w:r>
           </w:p>
         </w:tc>
-        <w:tc>
-          <w:tcPr/>
-          <w:p>
-            <w:pPr>
-              <w:pStyle w:val="Compact"/>
-              <w:jc w:val="left"/>
-            </w:pPr>
-            <w:r>
-              <w:t xml:space="preserve">NA</w:t>
-            </w:r>
-          </w:p>
-        </w:tc>
       </w:tr>
       <w:tr>
         <w:tc>
@@ -3855,18 +3826,6 @@
             </w:pPr>
             <w:r>
               <w:t xml:space="preserve">string</w:t>
-            </w:r>
-          </w:p>
-        </w:tc>
-        <w:tc>
-          <w:tcPr/>
-          <w:p>
-            <w:pPr>
-              <w:pStyle w:val="Compact"/>
-              <w:jc w:val="left"/>
-            </w:pPr>
-            <w:r>
-              <w:t xml:space="preserve">NA</w:t>
             </w:r>
           </w:p>
         </w:tc>
@@ -3875,7 +3834,7 @@
     <w:bookmarkEnd w:id="40"/>
     <w:bookmarkEnd w:id="41"/>
     <w:bookmarkEnd w:id="42"/>
-    <w:bookmarkStart w:id="50" w:name="le-contexte-viticole"/>
+    <w:bookmarkStart w:id="51" w:name="le-contexte-viticole"/>
     <w:p>
       <w:pPr>
         <w:pStyle w:val="Heading1"/>
@@ -3884,13 +3843,13 @@
         <w:t xml:space="preserve">4. Le contexte viticole</w:t>
       </w:r>
     </w:p>
-    <w:bookmarkStart w:id="44" w:name="la-parcelle-expérimentale"/>
+    <w:bookmarkStart w:id="44" w:name="lexploitation-agricole"/>
     <w:p>
       <w:pPr>
         <w:pStyle w:val="Heading2"/>
       </w:pPr>
       <w:r>
-        <w:t xml:space="preserve">4.1 La parcelle expérimentale</w:t>
+        <w:t xml:space="preserve">4.1 L’exploitation agricole</w:t>
       </w:r>
     </w:p>
     <w:p>
@@ -3898,12 +3857,12 @@
         <w:pStyle w:val="FirstParagraph"/>
       </w:pPr>
       <w:r>
-        <w:t xml:space="preserve">Les métadonnées d’une parcelle expérimentale sont proposées dans le</w:t>
+        <w:t xml:space="preserve">Les métadonnées d’une exploitation agricole sont proposées dans le</w:t>
       </w:r>
       <w:r>
         <w:t xml:space="preserve"> </w:t>
       </w:r>
-      <w:hyperlink w:anchor="tbl-metadata_plot">
+      <w:hyperlink w:anchor="tbl-metadata_estate">
         <w:r>
           <w:rPr>
             <w:rStyle w:val="Hyperlink"/>
@@ -3918,13 +3877,13 @@
         <w:t xml:space="preserve">ci-dessous.</w:t>
       </w:r>
     </w:p>
-    <w:bookmarkStart w:id="43" w:name="tbl-metadata_plot"/>
+    <w:bookmarkStart w:id="43" w:name="tbl-metadata_estate"/>
     <w:p>
       <w:pPr>
         <w:pStyle w:val="TableCaption"/>
       </w:pPr>
       <w:r>
-        <w:t xml:space="preserve">Table 4.1: Metadonnées descriptives de la parcelle expérimentale</w:t>
+        <w:t xml:space="preserve">Table 4.1: Metadonnées descriptives de l’exploitation</w:t>
       </w:r>
     </w:p>
     <w:tbl>
@@ -3932,7 +3891,411 @@
         <w:tblStyle w:val="Table"/>
         <w:tblW w:type="auto" w:w="0"/>
         <w:tblLook w:firstRow="1" w:lastRow="0" w:firstColumn="0" w:lastColumn="0" w:noHBand="0" w:noVBand="0" w:val="0020"/>
-        <w:tblCaption w:val="Table 4.1: Metadonnées descriptives de la parcelle expérimentale"/>
+        <w:tblCaption w:val="Table 4.1: Metadonnées descriptives de l’exploitation"/>
+      </w:tblPr>
+      <w:tblGrid>
+        <w:gridCol w:w="1980"/>
+        <w:gridCol w:w="1980"/>
+        <w:gridCol w:w="1980"/>
+        <w:gridCol w:w="1980"/>
+      </w:tblGrid>
+      <w:tr>
+        <w:trPr>
+          <w:tblHeader w:val="true"/>
+        </w:trPr>
+        <w:tc>
+          <w:tcPr/>
+          <w:p>
+            <w:pPr>
+              <w:pStyle w:val="Compact"/>
+              <w:jc w:val="left"/>
+            </w:pPr>
+            <w:r>
+              <w:t xml:space="preserve">Label</w:t>
+            </w:r>
+          </w:p>
+        </w:tc>
+        <w:tc>
+          <w:tcPr/>
+          <w:p>
+            <w:pPr>
+              <w:pStyle w:val="Compact"/>
+              <w:jc w:val="left"/>
+            </w:pPr>
+            <w:r>
+              <w:t xml:space="preserve">Description</w:t>
+            </w:r>
+          </w:p>
+        </w:tc>
+        <w:tc>
+          <w:tcPr/>
+          <w:p>
+            <w:pPr>
+              <w:pStyle w:val="Compact"/>
+              <w:jc w:val="left"/>
+            </w:pPr>
+            <w:r>
+              <w:t xml:space="preserve">Exemple</w:t>
+            </w:r>
+          </w:p>
+        </w:tc>
+        <w:tc>
+          <w:tcPr/>
+          <w:p>
+            <w:pPr>
+              <w:pStyle w:val="Compact"/>
+              <w:jc w:val="left"/>
+            </w:pPr>
+            <w:r>
+              <w:t xml:space="preserve">Type</w:t>
+            </w:r>
+          </w:p>
+        </w:tc>
+      </w:tr>
+      <w:tr>
+        <w:tc>
+          <w:tcPr/>
+          <w:p>
+            <w:pPr>
+              <w:pStyle w:val="Compact"/>
+              <w:jc w:val="left"/>
+            </w:pPr>
+            <w:r>
+              <w:t xml:space="preserve">Nom de l'exploitation</w:t>
+            </w:r>
+          </w:p>
+        </w:tc>
+        <w:tc>
+          <w:tcPr/>
+          <w:p>
+            <w:pPr>
+              <w:pStyle w:val="Compact"/>
+              <w:jc w:val="left"/>
+            </w:pPr>
+            <w:r>
+              <w:t xml:space="preserve">Nom de l'exploitation agricole (ou domaine)</w:t>
+            </w:r>
+          </w:p>
+        </w:tc>
+        <w:tc>
+          <w:tcPr/>
+          <w:p>
+            <w:pPr>
+              <w:pStyle w:val="Compact"/>
+              <w:jc w:val="left"/>
+            </w:pPr>
+            <w:r>
+              <w:t xml:space="preserve">Domaine Cabanis</w:t>
+            </w:r>
+          </w:p>
+        </w:tc>
+        <w:tc>
+          <w:tcPr/>
+          <w:p>
+            <w:pPr>
+              <w:pStyle w:val="Compact"/>
+              <w:jc w:val="left"/>
+            </w:pPr>
+            <w:r>
+              <w:t xml:space="preserve">string</w:t>
+            </w:r>
+          </w:p>
+        </w:tc>
+      </w:tr>
+      <w:tr>
+        <w:tc>
+          <w:tcPr/>
+          <w:p>
+            <w:pPr>
+              <w:pStyle w:val="Compact"/>
+              <w:jc w:val="left"/>
+            </w:pPr>
+            <w:r>
+              <w:t xml:space="preserve">Adresse de l'exploitation</w:t>
+            </w:r>
+          </w:p>
+        </w:tc>
+        <w:tc>
+          <w:tcPr/>
+          <w:p>
+            <w:pPr>
+              <w:pStyle w:val="Compact"/>
+              <w:jc w:val="left"/>
+            </w:pPr>
+            <w:r>
+              <w:t xml:space="preserve">Adresse postale de l'exploitation</w:t>
+            </w:r>
+          </w:p>
+        </w:tc>
+        <w:tc>
+          <w:tcPr/>
+          <w:p>
+            <w:pPr>
+              <w:pStyle w:val="Compact"/>
+              <w:jc w:val="left"/>
+            </w:pPr>
+            <w:r>
+              <w:t xml:space="preserve">Mas Madagascar, 30600 Vauvert</w:t>
+            </w:r>
+          </w:p>
+        </w:tc>
+        <w:tc>
+          <w:tcPr/>
+          <w:p>
+            <w:pPr>
+              <w:pStyle w:val="Compact"/>
+              <w:jc w:val="left"/>
+            </w:pPr>
+            <w:r>
+              <w:t xml:space="preserve">string</w:t>
+            </w:r>
+          </w:p>
+        </w:tc>
+      </w:tr>
+      <w:tr>
+        <w:tc>
+          <w:tcPr/>
+          <w:p>
+            <w:pPr>
+              <w:pStyle w:val="Compact"/>
+              <w:jc w:val="left"/>
+            </w:pPr>
+            <w:r>
+              <w:t xml:space="preserve">Contact exploitation</w:t>
+            </w:r>
+          </w:p>
+        </w:tc>
+        <w:tc>
+          <w:tcPr/>
+          <w:p>
+            <w:pPr>
+              <w:pStyle w:val="Compact"/>
+              <w:jc w:val="left"/>
+            </w:pPr>
+            <w:r>
+              <w:t xml:space="preserve">Prénon, Nom de la personne contact au sein de l'exploitation</w:t>
+            </w:r>
+          </w:p>
+        </w:tc>
+        <w:tc>
+          <w:tcPr/>
+          <w:p>
+            <w:pPr>
+              <w:pStyle w:val="Compact"/>
+              <w:jc w:val="left"/>
+            </w:pPr>
+            <w:r>
+              <w:t xml:space="preserve">Jean-Paul, Cabanis</w:t>
+            </w:r>
+          </w:p>
+        </w:tc>
+        <w:tc>
+          <w:tcPr/>
+          <w:p>
+            <w:pPr>
+              <w:pStyle w:val="Compact"/>
+              <w:jc w:val="left"/>
+            </w:pPr>
+            <w:r>
+              <w:t xml:space="preserve">string</w:t>
+            </w:r>
+          </w:p>
+        </w:tc>
+      </w:tr>
+      <w:tr>
+        <w:tc>
+          <w:tcPr/>
+          <w:p>
+            <w:pPr>
+              <w:pStyle w:val="Compact"/>
+              <w:jc w:val="left"/>
+            </w:pPr>
+            <w:r>
+              <w:t xml:space="preserve">Surface en vigne (ha)</w:t>
+            </w:r>
+          </w:p>
+        </w:tc>
+        <w:tc>
+          <w:tcPr/>
+          <w:p>
+            <w:pPr>
+              <w:pStyle w:val="Compact"/>
+              <w:jc w:val="left"/>
+            </w:pPr>
+            <w:r>
+              <w:t xml:space="preserve">Surface exploitée en vigne en ha</w:t>
+            </w:r>
+          </w:p>
+        </w:tc>
+        <w:tc>
+          <w:tcPr/>
+          <w:p>
+            <w:pPr>
+              <w:pStyle w:val="Compact"/>
+              <w:jc w:val="left"/>
+            </w:pPr>
+            <w:r>
+              <w:t xml:space="preserve">15</w:t>
+            </w:r>
+          </w:p>
+        </w:tc>
+        <w:tc>
+          <w:tcPr/>
+          <w:p>
+            <w:pPr>
+              <w:pStyle w:val="Compact"/>
+              <w:jc w:val="left"/>
+            </w:pPr>
+            <w:r>
+              <w:t xml:space="preserve">decimal</w:t>
+            </w:r>
+          </w:p>
+        </w:tc>
+      </w:tr>
+      <w:tr>
+        <w:tc>
+          <w:tcPr/>
+          <w:p>
+            <w:pPr>
+              <w:pStyle w:val="Compact"/>
+              <w:jc w:val="left"/>
+            </w:pPr>
+            <w:r>
+              <w:t xml:space="preserve">Numéro CVI</w:t>
+            </w:r>
+          </w:p>
+        </w:tc>
+        <w:tc>
+          <w:tcPr/>
+          <w:p>
+            <w:pPr>
+              <w:pStyle w:val="Compact"/>
+              <w:jc w:val="left"/>
+            </w:pPr>
+            <w:r>
+              <w:t xml:space="preserve">Numéro d'Exploitation Viti-Vinicole (E.V.V.) communément appelé numéro CVI (pour Casier Viticole Informatisé), à 10 chiffres</w:t>
+            </w:r>
+          </w:p>
+        </w:tc>
+        <w:tc>
+          <w:tcPr/>
+          <w:p>
+            <w:pPr>
+              <w:pStyle w:val="Compact"/>
+            </w:pPr>
+          </w:p>
+        </w:tc>
+        <w:tc>
+          <w:tcPr/>
+          <w:p>
+            <w:pPr>
+              <w:pStyle w:val="Compact"/>
+              <w:jc w:val="left"/>
+            </w:pPr>
+            <w:r>
+              <w:t xml:space="preserve">string</w:t>
+            </w:r>
+          </w:p>
+        </w:tc>
+      </w:tr>
+      <w:tr>
+        <w:tc>
+          <w:tcPr/>
+          <w:p>
+            <w:pPr>
+              <w:pStyle w:val="Compact"/>
+              <w:jc w:val="left"/>
+            </w:pPr>
+            <w:r>
+              <w:t xml:space="preserve">Description</w:t>
+            </w:r>
+          </w:p>
+        </w:tc>
+        <w:tc>
+          <w:tcPr/>
+          <w:p>
+            <w:pPr>
+              <w:pStyle w:val="Compact"/>
+              <w:jc w:val="left"/>
+            </w:pPr>
+            <w:r>
+              <w:t xml:space="preserve">Description ou commentaire sur l'exploitation</w:t>
+            </w:r>
+          </w:p>
+        </w:tc>
+        <w:tc>
+          <w:tcPr/>
+          <w:p>
+            <w:pPr>
+              <w:pStyle w:val="Compact"/>
+            </w:pPr>
+          </w:p>
+        </w:tc>
+        <w:tc>
+          <w:tcPr/>
+          <w:p>
+            <w:pPr>
+              <w:pStyle w:val="Compact"/>
+              <w:jc w:val="left"/>
+            </w:pPr>
+            <w:r>
+              <w:t xml:space="preserve">string</w:t>
+            </w:r>
+          </w:p>
+        </w:tc>
+      </w:tr>
+    </w:tbl>
+    <w:bookmarkEnd w:id="43"/>
+    <w:bookmarkEnd w:id="44"/>
+    <w:bookmarkStart w:id="46" w:name="la-parcelle-expérimentale"/>
+    <w:p>
+      <w:pPr>
+        <w:pStyle w:val="Heading2"/>
+      </w:pPr>
+      <w:r>
+        <w:t xml:space="preserve">4.2 La parcelle expérimentale</w:t>
+      </w:r>
+    </w:p>
+    <w:p>
+      <w:pPr>
+        <w:pStyle w:val="FirstParagraph"/>
+      </w:pPr>
+      <w:r>
+        <w:t xml:space="preserve">Les métadonnées d’une parcelle expérimentale sont proposées dans le</w:t>
+      </w:r>
+      <w:r>
+        <w:t xml:space="preserve"> </w:t>
+      </w:r>
+      <w:hyperlink w:anchor="tbl-metadata_plot">
+        <w:r>
+          <w:rPr>
+            <w:rStyle w:val="Hyperlink"/>
+          </w:rPr>
+          <w:t xml:space="preserve">Table 4.2</w:t>
+        </w:r>
+      </w:hyperlink>
+      <w:r>
+        <w:t xml:space="preserve"> </w:t>
+      </w:r>
+      <w:r>
+        <w:t xml:space="preserve">ci-dessous.</w:t>
+      </w:r>
+    </w:p>
+    <w:bookmarkStart w:id="45" w:name="tbl-metadata_plot"/>
+    <w:p>
+      <w:pPr>
+        <w:pStyle w:val="TableCaption"/>
+      </w:pPr>
+      <w:r>
+        <w:t xml:space="preserve">Table 4.2: Metadonnées descriptives de la parcelle expérimentale</w:t>
+      </w:r>
+    </w:p>
+    <w:tbl>
+      <w:tblPr>
+        <w:tblStyle w:val="Table"/>
+        <w:tblW w:type="pct" w:w="5000"/>
+        <w:tblLook w:firstRow="1" w:lastRow="0" w:firstColumn="0" w:lastColumn="0" w:noHBand="0" w:noVBand="0" w:val="0020"/>
+        <w:tblCaption w:val="Table 4.2: Metadonnées descriptives de la parcelle expérimentale"/>
       </w:tblPr>
       <w:tblGrid>
         <w:gridCol w:w="1584"/>
@@ -3953,55 +4316,55 @@
               <w:jc w:val="left"/>
             </w:pPr>
             <w:r>
-              <w:t xml:space="preserve">label_fr</w:t>
-            </w:r>
-          </w:p>
-        </w:tc>
-        <w:tc>
-          <w:tcPr/>
-          <w:p>
-            <w:pPr>
-              <w:pStyle w:val="Compact"/>
-              <w:jc w:val="left"/>
-            </w:pPr>
-            <w:r>
-              <w:t xml:space="preserve">description_fr</w:t>
-            </w:r>
-          </w:p>
-        </w:tc>
-        <w:tc>
-          <w:tcPr/>
-          <w:p>
-            <w:pPr>
-              <w:pStyle w:val="Compact"/>
-              <w:jc w:val="left"/>
-            </w:pPr>
-            <w:r>
-              <w:t xml:space="preserve">example_fr</w:t>
-            </w:r>
-          </w:p>
-        </w:tc>
-        <w:tc>
-          <w:tcPr/>
-          <w:p>
-            <w:pPr>
-              <w:pStyle w:val="Compact"/>
-              <w:jc w:val="left"/>
-            </w:pPr>
-            <w:r>
-              <w:t xml:space="preserve">type</w:t>
-            </w:r>
-          </w:p>
-        </w:tc>
-        <w:tc>
-          <w:tcPr/>
-          <w:p>
-            <w:pPr>
-              <w:pStyle w:val="Compact"/>
-              <w:jc w:val="left"/>
-            </w:pPr>
-            <w:r>
-              <w:t xml:space="preserve">liste</w:t>
+              <w:t xml:space="preserve">Label</w:t>
+            </w:r>
+          </w:p>
+        </w:tc>
+        <w:tc>
+          <w:tcPr/>
+          <w:p>
+            <w:pPr>
+              <w:pStyle w:val="Compact"/>
+              <w:jc w:val="left"/>
+            </w:pPr>
+            <w:r>
+              <w:t xml:space="preserve">Description</w:t>
+            </w:r>
+          </w:p>
+        </w:tc>
+        <w:tc>
+          <w:tcPr/>
+          <w:p>
+            <w:pPr>
+              <w:pStyle w:val="Compact"/>
+              <w:jc w:val="left"/>
+            </w:pPr>
+            <w:r>
+              <w:t xml:space="preserve">Exemple</w:t>
+            </w:r>
+          </w:p>
+        </w:tc>
+        <w:tc>
+          <w:tcPr/>
+          <w:p>
+            <w:pPr>
+              <w:pStyle w:val="Compact"/>
+              <w:jc w:val="left"/>
+            </w:pPr>
+            <w:r>
+              <w:t xml:space="preserve">Type</w:t>
+            </w:r>
+          </w:p>
+        </w:tc>
+        <w:tc>
+          <w:tcPr/>
+          <w:p>
+            <w:pPr>
+              <w:pStyle w:val="Compact"/>
+              <w:jc w:val="left"/>
+            </w:pPr>
+            <w:r>
+              <w:t xml:space="preserve">Liste</w:t>
             </w:r>
           </w:p>
         </w:tc>
@@ -4039,7 +4402,7 @@
               <w:jc w:val="left"/>
             </w:pPr>
             <w:r>
-              <w:t xml:space="preserve">43.692996999999998</w:t>
+              <w:t xml:space="preserve">43.6930</w:t>
             </w:r>
           </w:p>
         </w:tc>
@@ -4060,11 +4423,7 @@
           <w:p>
             <w:pPr>
               <w:pStyle w:val="Compact"/>
-              <w:jc w:val="left"/>
-            </w:pPr>
-            <w:r>
-              <w:t xml:space="preserve">NA</w:t>
-            </w:r>
+            </w:pPr>
           </w:p>
         </w:tc>
       </w:tr>
@@ -4101,7 +4460,7 @@
               <w:jc w:val="left"/>
             </w:pPr>
             <w:r>
-              <w:t xml:space="preserve">4.2784149999999999</w:t>
+              <w:t xml:space="preserve">4.2784</w:t>
             </w:r>
           </w:p>
         </w:tc>
@@ -4122,11 +4481,7 @@
           <w:p>
             <w:pPr>
               <w:pStyle w:val="Compact"/>
-              <w:jc w:val="left"/>
-            </w:pPr>
-            <w:r>
-              <w:t xml:space="preserve">NA</w:t>
-            </w:r>
+            </w:pPr>
           </w:p>
         </w:tc>
       </w:tr>
@@ -4151,7 +4506,7 @@
               <w:jc w:val="left"/>
             </w:pPr>
             <w:r>
-              <w:t xml:space="preserve">Nom communément donné à la parcelle sur laquelle l’expérimentation a lieu</w:t>
+              <w:t xml:space="preserve">Nom (ou code) de la parcelle sur laquelle l’expérimentation a lieu</w:t>
             </w:r>
           </w:p>
         </w:tc>
@@ -4184,11 +4539,7 @@
           <w:p>
             <w:pPr>
               <w:pStyle w:val="Compact"/>
-              <w:jc w:val="left"/>
-            </w:pPr>
-            <w:r>
-              <w:t xml:space="preserve">NA</w:t>
-            </w:r>
+            </w:pPr>
           </w:p>
         </w:tc>
       </w:tr>
@@ -4213,7 +4564,7 @@
               <w:jc w:val="left"/>
             </w:pPr>
             <w:r>
-              <w:t xml:space="preserve">Brève description de la parcelle expérimentale</w:t>
+              <w:t xml:space="preserve">Brève description ou commentaire sur la parcelle expérimentale</w:t>
             </w:r>
           </w:p>
         </w:tc>
@@ -4246,11 +4597,7 @@
           <w:p>
             <w:pPr>
               <w:pStyle w:val="Compact"/>
-              <w:jc w:val="left"/>
-            </w:pPr>
-            <w:r>
-              <w:t xml:space="preserve">NA</w:t>
-            </w:r>
+            </w:pPr>
           </w:p>
         </w:tc>
       </w:tr>
@@ -4308,11 +4655,7 @@
           <w:p>
             <w:pPr>
               <w:pStyle w:val="Compact"/>
-              <w:jc w:val="left"/>
-            </w:pPr>
-            <w:r>
-              <w:t xml:space="preserve">NA</w:t>
-            </w:r>
+            </w:pPr>
           </w:p>
         </w:tc>
       </w:tr>
@@ -4370,11 +4713,7 @@
           <w:p>
             <w:pPr>
               <w:pStyle w:val="Compact"/>
-              <w:jc w:val="left"/>
-            </w:pPr>
-            <w:r>
-              <w:t xml:space="preserve">NA</w:t>
-            </w:r>
+            </w:pPr>
           </w:p>
         </w:tc>
       </w:tr>
@@ -4435,7 +4774,73 @@
               <w:jc w:val="left"/>
             </w:pPr>
             <w:r>
-              <w:t xml:space="preserve">Alsace et Est, Armagnac, Bourgogne Beaujolais Jura Savoie, Champagne, Cognac, Languedoc-Roussillon, Provence-Corse, Sud-Ouest, Toulouse-Pyrénées, Val de Loire, Vallée du Rhône, Vins Doux Naturels</w:t>
+              <w:t xml:space="preserve">Alsace et Est</w:t>
+            </w:r>
+            <w:r>
+              <w:br/>
+            </w:r>
+            <w:r>
+              <w:t xml:space="preserve">Armagnac</w:t>
+            </w:r>
+            <w:r>
+              <w:br/>
+            </w:r>
+            <w:r>
+              <w:t xml:space="preserve">Bourgogne Beaujolais Jura Savoie</w:t>
+            </w:r>
+            <w:r>
+              <w:br/>
+            </w:r>
+            <w:r>
+              <w:t xml:space="preserve">Champagne</w:t>
+            </w:r>
+            <w:r>
+              <w:br/>
+            </w:r>
+            <w:r>
+              <w:t xml:space="preserve">Cognac</w:t>
+            </w:r>
+            <w:r>
+              <w:br/>
+            </w:r>
+            <w:r>
+              <w:t xml:space="preserve">Languedoc-Roussillon</w:t>
+            </w:r>
+            <w:r>
+              <w:br/>
+            </w:r>
+            <w:r>
+              <w:t xml:space="preserve">Provence-Corse</w:t>
+            </w:r>
+            <w:r>
+              <w:br/>
+            </w:r>
+            <w:r>
+              <w:t xml:space="preserve">Sud-Ouest</w:t>
+            </w:r>
+            <w:r>
+              <w:br/>
+            </w:r>
+            <w:r>
+              <w:t xml:space="preserve">Toulouse-Pyrénées</w:t>
+            </w:r>
+            <w:r>
+              <w:br/>
+            </w:r>
+            <w:r>
+              <w:t xml:space="preserve">Val de Loire</w:t>
+            </w:r>
+            <w:r>
+              <w:br/>
+            </w:r>
+            <w:r>
+              <w:t xml:space="preserve">Vallée du Rhône</w:t>
+            </w:r>
+            <w:r>
+              <w:br/>
+            </w:r>
+            <w:r>
+              <w:t xml:space="preserve">Vins Doux Naturels</w:t>
             </w:r>
           </w:p>
         </w:tc>
@@ -4494,11 +4899,7 @@
           <w:p>
             <w:pPr>
               <w:pStyle w:val="Compact"/>
-              <w:jc w:val="left"/>
-            </w:pPr>
-            <w:r>
-              <w:t xml:space="preserve">NA</w:t>
-            </w:r>
+            </w:pPr>
           </w:p>
         </w:tc>
       </w:tr>
@@ -4556,11 +4957,7 @@
           <w:p>
             <w:pPr>
               <w:pStyle w:val="Compact"/>
-              <w:jc w:val="left"/>
-            </w:pPr>
-            <w:r>
-              <w:t xml:space="preserve">NA</w:t>
-            </w:r>
+            </w:pPr>
           </w:p>
         </w:tc>
       </w:tr>
@@ -4618,11 +5015,7 @@
           <w:p>
             <w:pPr>
               <w:pStyle w:val="Compact"/>
-              <w:jc w:val="left"/>
-            </w:pPr>
-            <w:r>
-              <w:t xml:space="preserve">NA</w:t>
-            </w:r>
+            </w:pPr>
           </w:p>
         </w:tc>
       </w:tr>
@@ -4680,11 +5073,7 @@
           <w:p>
             <w:pPr>
               <w:pStyle w:val="Compact"/>
-              <w:jc w:val="left"/>
-            </w:pPr>
-            <w:r>
-              <w:t xml:space="preserve">NA</w:t>
-            </w:r>
+            </w:pPr>
           </w:p>
         </w:tc>
       </w:tr>
@@ -4742,11 +5131,7 @@
           <w:p>
             <w:pPr>
               <w:pStyle w:val="Compact"/>
-              <w:jc w:val="left"/>
-            </w:pPr>
-            <w:r>
-              <w:t xml:space="preserve">NA</w:t>
-            </w:r>
+            </w:pPr>
           </w:p>
         </w:tc>
       </w:tr>
@@ -4783,7 +5168,7 @@
               <w:jc w:val="left"/>
             </w:pPr>
             <w:r>
-              <w:t xml:space="preserve">1.1000000000000001</w:t>
+              <w:t xml:space="preserve">1.1</w:t>
             </w:r>
           </w:p>
         </w:tc>
@@ -4804,11 +5189,7 @@
           <w:p>
             <w:pPr>
               <w:pStyle w:val="Compact"/>
-              <w:jc w:val="left"/>
-            </w:pPr>
-            <w:r>
-              <w:t xml:space="preserve">NA</w:t>
-            </w:r>
+            </w:pPr>
           </w:p>
         </w:tc>
       </w:tr>
@@ -4869,7 +5250,61 @@
               <w:jc w:val="left"/>
             </w:pPr>
             <w:r>
-              <w:t xml:space="preserve">Taille en gobelet, Cordon de Royat, Cordon double, Guyot simple, Guyot double, Guyot Poussard, Guyot mixte, Chablis, Taille rase de précision (mécanique), Taille minimale (non-taille)</w:t>
+              <w:t xml:space="preserve">Taille en gobelet</w:t>
+            </w:r>
+            <w:r>
+              <w:br/>
+            </w:r>
+            <w:r>
+              <w:t xml:space="preserve">Cordon de Royat</w:t>
+            </w:r>
+            <w:r>
+              <w:br/>
+            </w:r>
+            <w:r>
+              <w:t xml:space="preserve">Cordon double</w:t>
+            </w:r>
+            <w:r>
+              <w:br/>
+            </w:r>
+            <w:r>
+              <w:t xml:space="preserve">Guyot simple</w:t>
+            </w:r>
+            <w:r>
+              <w:br/>
+            </w:r>
+            <w:r>
+              <w:t xml:space="preserve">Guyot double</w:t>
+            </w:r>
+            <w:r>
+              <w:br/>
+            </w:r>
+            <w:r>
+              <w:t xml:space="preserve">Guyot Poussard</w:t>
+            </w:r>
+            <w:r>
+              <w:br/>
+            </w:r>
+            <w:r>
+              <w:t xml:space="preserve">Guyot mixte</w:t>
+            </w:r>
+            <w:r>
+              <w:br/>
+            </w:r>
+            <w:r>
+              <w:t xml:space="preserve">Chablis</w:t>
+            </w:r>
+            <w:r>
+              <w:br/>
+            </w:r>
+            <w:r>
+              <w:t xml:space="preserve">Taille rase de précision (mécanique)</w:t>
+            </w:r>
+            <w:r>
+              <w:br/>
+            </w:r>
+            <w:r>
+              <w:t xml:space="preserve">Taille minimale (non-taille)</w:t>
             </w:r>
           </w:p>
         </w:tc>
@@ -4931,7 +5366,61 @@
               <w:jc w:val="left"/>
             </w:pPr>
             <w:r>
-              <w:t xml:space="preserve">Espalier palissé, Taille minimale, Gobelet, Echalas, Déployé(Scott-Henry, Smart-Dyson, Lys), Lyre ouverte, Pergola, Tête de saule</w:t>
+              <w:t xml:space="preserve">Espalier palissé</w:t>
+            </w:r>
+            <w:r>
+              <w:br/>
+            </w:r>
+            <w:r>
+              <w:t xml:space="preserve">Taille minimale</w:t>
+            </w:r>
+            <w:r>
+              <w:br/>
+            </w:r>
+            <w:r>
+              <w:t xml:space="preserve">Gobelet</w:t>
+            </w:r>
+            <w:r>
+              <w:br/>
+            </w:r>
+            <w:r>
+              <w:t xml:space="preserve">Echalas</w:t>
+            </w:r>
+            <w:r>
+              <w:br/>
+            </w:r>
+            <w:r>
+              <w:t xml:space="preserve">Déployé(Scott-Henry</w:t>
+            </w:r>
+            <w:r>
+              <w:br/>
+            </w:r>
+            <w:r>
+              <w:t xml:space="preserve">Smart-Dyson</w:t>
+            </w:r>
+            <w:r>
+              <w:br/>
+            </w:r>
+            <w:r>
+              <w:t xml:space="preserve">Lys)</w:t>
+            </w:r>
+            <w:r>
+              <w:br/>
+            </w:r>
+            <w:r>
+              <w:t xml:space="preserve">Lyre ouverte</w:t>
+            </w:r>
+            <w:r>
+              <w:br/>
+            </w:r>
+            <w:r>
+              <w:t xml:space="preserve">Pergola</w:t>
+            </w:r>
+            <w:r>
+              <w:br/>
+            </w:r>
+            <w:r>
+              <w:t xml:space="preserve">Tête de saule</w:t>
             </w:r>
           </w:p>
         </w:tc>
@@ -4993,7 +5482,31 @@
               <w:jc w:val="left"/>
             </w:pPr>
             <w:r>
-              <w:t xml:space="preserve">aucun, goutte-à-goutte aérien, goutte-à-goutte enterré, aspersion, submersion</w:t>
+              <w:t xml:space="preserve">aucun</w:t>
+            </w:r>
+            <w:r>
+              <w:br/>
+            </w:r>
+            <w:r>
+              <w:t xml:space="preserve">goutte-à-goutte aérien</w:t>
+            </w:r>
+            <w:r>
+              <w:br/>
+            </w:r>
+            <w:r>
+              <w:t xml:space="preserve">goutte-à-goutte enterré</w:t>
+            </w:r>
+            <w:r>
+              <w:br/>
+            </w:r>
+            <w:r>
+              <w:t xml:space="preserve">aspersion</w:t>
+            </w:r>
+            <w:r>
+              <w:br/>
+            </w:r>
+            <w:r>
+              <w:t xml:space="preserve">submersion</w:t>
             </w:r>
           </w:p>
         </w:tc>
@@ -5052,11 +5565,7 @@
           <w:p>
             <w:pPr>
               <w:pStyle w:val="Compact"/>
-              <w:jc w:val="left"/>
-            </w:pPr>
-            <w:r>
-              <w:t xml:space="preserve">NA</w:t>
-            </w:r>
+            </w:pPr>
           </w:p>
         </w:tc>
       </w:tr>
@@ -5117,7 +5626,61 @@
               <w:jc w:val="left"/>
             </w:pPr>
             <w:r>
-              <w:t xml:space="preserve">01 Flat 0-0.2%, 02 De niveau 0.2-0.5%, 03 Presque de niveau 0.5-1%, 04 très légère pente 1-2%, 05 légère pente 2-5%, 06 en pente 5-10%, 07 pente nette 10-15%, 08 pente prononcée 15-30%, 09 forte pente 30-60%, 10 pente extrême &gt;60%</w:t>
+              <w:t xml:space="preserve">01 Flat 0-0.2%</w:t>
+            </w:r>
+            <w:r>
+              <w:br/>
+            </w:r>
+            <w:r>
+              <w:t xml:space="preserve">02 De niveau 0.2-0.5%</w:t>
+            </w:r>
+            <w:r>
+              <w:br/>
+            </w:r>
+            <w:r>
+              <w:t xml:space="preserve">03 Presque de niveau 0.5-1%</w:t>
+            </w:r>
+            <w:r>
+              <w:br/>
+            </w:r>
+            <w:r>
+              <w:t xml:space="preserve">04 très légère pente 1-2%</w:t>
+            </w:r>
+            <w:r>
+              <w:br/>
+            </w:r>
+            <w:r>
+              <w:t xml:space="preserve">05 légère pente 2-5%</w:t>
+            </w:r>
+            <w:r>
+              <w:br/>
+            </w:r>
+            <w:r>
+              <w:t xml:space="preserve">06 en pente 5-10%</w:t>
+            </w:r>
+            <w:r>
+              <w:br/>
+            </w:r>
+            <w:r>
+              <w:t xml:space="preserve">07 pente nette 10-15%</w:t>
+            </w:r>
+            <w:r>
+              <w:br/>
+            </w:r>
+            <w:r>
+              <w:t xml:space="preserve">08 pente prononcée 15-30%</w:t>
+            </w:r>
+            <w:r>
+              <w:br/>
+            </w:r>
+            <w:r>
+              <w:t xml:space="preserve">09 forte pente 30-60%</w:t>
+            </w:r>
+            <w:r>
+              <w:br/>
+            </w:r>
+            <w:r>
+              <w:t xml:space="preserve">10 pente extrême &gt;60%</w:t>
             </w:r>
           </w:p>
         </w:tc>
@@ -5179,7 +5742,25 @@
               <w:jc w:val="left"/>
             </w:pPr>
             <w:r>
-              <w:t xml:space="preserve">désherbé, enherbé, enherbé1/2, enherbé1/3</w:t>
+              <w:t xml:space="preserve">désherbé</w:t>
+            </w:r>
+            <w:r>
+              <w:br/>
+            </w:r>
+            <w:r>
+              <w:t xml:space="preserve">enherbé</w:t>
+            </w:r>
+            <w:r>
+              <w:br/>
+            </w:r>
+            <w:r>
+              <w:t xml:space="preserve">enherbé1/2</w:t>
+            </w:r>
+            <w:r>
+              <w:br/>
+            </w:r>
+            <w:r>
+              <w:t xml:space="preserve">enherbé1/3</w:t>
             </w:r>
           </w:p>
         </w:tc>
@@ -5241,7 +5822,13 @@
               <w:jc w:val="left"/>
             </w:pPr>
             <w:r>
-              <w:t xml:space="preserve">désherbé, enherbé</w:t>
+              <w:t xml:space="preserve">désherbé</w:t>
+            </w:r>
+            <w:r>
+              <w:br/>
+            </w:r>
+            <w:r>
+              <w:t xml:space="preserve">enherbé</w:t>
             </w:r>
           </w:p>
         </w:tc>
@@ -5303,7 +5890,19 @@
               <w:jc w:val="left"/>
             </w:pPr>
             <w:r>
-              <w:t xml:space="preserve">Raisonnée ou conventionnelle, Agriculture Biologique, Biodynamie</w:t>
+              <w:t xml:space="preserve">Raisonnée ou conventionnelle</w:t>
+            </w:r>
+            <w:r>
+              <w:br/>
+            </w:r>
+            <w:r>
+              <w:t xml:space="preserve">Agriculture Biologique</w:t>
+            </w:r>
+            <w:r>
+              <w:br/>
+            </w:r>
+            <w:r>
+              <w:t xml:space="preserve">Biodynamie</w:t>
             </w:r>
           </w:p>
         </w:tc>
@@ -5365,7 +5964,31 @@
               <w:jc w:val="left"/>
             </w:pPr>
             <w:r>
-              <w:t xml:space="preserve">AOP, IGP, Vins sans IG, Raisin de table</w:t>
+              <w:t xml:space="preserve">AOP</w:t>
+            </w:r>
+            <w:r>
+              <w:br/>
+            </w:r>
+            <w:r>
+              <w:t xml:space="preserve">IGP</w:t>
+            </w:r>
+            <w:r>
+              <w:br/>
+            </w:r>
+            <w:r>
+              <w:t xml:space="preserve">Vins sans IG</w:t>
+            </w:r>
+            <w:r>
+              <w:br/>
+            </w:r>
+            <w:r>
+              <w:t xml:space="preserve">Raisin de table</w:t>
+            </w:r>
+            <w:r>
+              <w:br/>
+            </w:r>
+            <w:r>
+              <w:t xml:space="preserve">Eau de vie</w:t>
             </w:r>
           </w:p>
         </w:tc>
@@ -5424,11 +6047,7 @@
           <w:p>
             <w:pPr>
               <w:pStyle w:val="Compact"/>
-              <w:jc w:val="left"/>
-            </w:pPr>
-            <w:r>
-              <w:t xml:space="preserve">NA</w:t>
-            </w:r>
+            </w:pPr>
           </w:p>
         </w:tc>
       </w:tr>
@@ -5486,11 +6105,7 @@
           <w:p>
             <w:pPr>
               <w:pStyle w:val="Compact"/>
-              <w:jc w:val="left"/>
-            </w:pPr>
-            <w:r>
-              <w:t xml:space="preserve">NA</w:t>
-            </w:r>
+            </w:pPr>
           </w:p>
         </w:tc>
       </w:tr>
@@ -5548,11 +6163,65 @@
           <w:p>
             <w:pPr>
               <w:pStyle w:val="Compact"/>
-              <w:jc w:val="left"/>
-            </w:pPr>
-            <w:r>
-              <w:t xml:space="preserve">NA</w:t>
-            </w:r>
+            </w:pPr>
+          </w:p>
+        </w:tc>
+      </w:tr>
+      <w:tr>
+        <w:tc>
+          <w:tcPr/>
+          <w:p>
+            <w:pPr>
+              <w:pStyle w:val="Compact"/>
+              <w:jc w:val="left"/>
+            </w:pPr>
+            <w:r>
+              <w:t xml:space="preserve">Référence cadastrale</w:t>
+            </w:r>
+          </w:p>
+        </w:tc>
+        <w:tc>
+          <w:tcPr/>
+          <w:p>
+            <w:pPr>
+              <w:pStyle w:val="Compact"/>
+              <w:jc w:val="left"/>
+            </w:pPr>
+            <w:r>
+              <w:t xml:space="preserve">Référence cadastrale de la parcelle</w:t>
+            </w:r>
+          </w:p>
+        </w:tc>
+        <w:tc>
+          <w:tcPr/>
+          <w:p>
+            <w:pPr>
+              <w:pStyle w:val="Compact"/>
+              <w:jc w:val="left"/>
+            </w:pPr>
+            <w:r>
+              <w:t xml:space="preserve">VAUVERT000BN59</w:t>
+            </w:r>
+          </w:p>
+        </w:tc>
+        <w:tc>
+          <w:tcPr/>
+          <w:p>
+            <w:pPr>
+              <w:pStyle w:val="Compact"/>
+              <w:jc w:val="left"/>
+            </w:pPr>
+            <w:r>
+              <w:t xml:space="preserve">string</w:t>
+            </w:r>
+          </w:p>
+        </w:tc>
+        <w:tc>
+          <w:tcPr/>
+          <w:p>
+            <w:pPr>
+              <w:pStyle w:val="Compact"/>
+            </w:pPr>
           </w:p>
         </w:tc>
       </w:tr>
@@ -5613,21 +6282,39 @@
               <w:jc w:val="left"/>
             </w:pPr>
             <w:r>
-              <w:t xml:space="preserve">E-O, N-S, NE-SO, NO-SE</w:t>
+              <w:t xml:space="preserve">E-O</w:t>
+            </w:r>
+            <w:r>
+              <w:br/>
+            </w:r>
+            <w:r>
+              <w:t xml:space="preserve">N-S</w:t>
+            </w:r>
+            <w:r>
+              <w:br/>
+            </w:r>
+            <w:r>
+              <w:t xml:space="preserve">NE-SO</w:t>
+            </w:r>
+            <w:r>
+              <w:br/>
+            </w:r>
+            <w:r>
+              <w:t xml:space="preserve">NO-SE</w:t>
             </w:r>
           </w:p>
         </w:tc>
       </w:tr>
     </w:tbl>
-    <w:bookmarkEnd w:id="43"/>
-    <w:bookmarkEnd w:id="44"/>
-    <w:bookmarkStart w:id="46" w:name="le-sol"/>
+    <w:bookmarkEnd w:id="45"/>
+    <w:bookmarkEnd w:id="46"/>
+    <w:bookmarkStart w:id="48" w:name="le-sol"/>
     <w:p>
       <w:pPr>
         <w:pStyle w:val="Heading2"/>
       </w:pPr>
       <w:r>
-        <w:t xml:space="preserve">4.2 Le sol</w:t>
+        <w:t xml:space="preserve">4.3 Le sol</w:t>
       </w:r>
     </w:p>
     <w:p>
@@ -5645,7 +6332,7 @@
           <w:rPr>
             <w:rStyle w:val="Hyperlink"/>
           </w:rPr>
-          <w:t xml:space="preserve">Table 4.2</w:t>
+          <w:t xml:space="preserve">Table 4.3</w:t>
         </w:r>
       </w:hyperlink>
       <w:r>
@@ -5655,21 +6342,21 @@
         <w:t xml:space="preserve">ci-dessous.</w:t>
       </w:r>
     </w:p>
-    <w:bookmarkStart w:id="45" w:name="tbl-metadata_soil"/>
+    <w:bookmarkStart w:id="47" w:name="tbl-metadata_soil"/>
     <w:p>
       <w:pPr>
         <w:pStyle w:val="TableCaption"/>
       </w:pPr>
       <w:r>
-        <w:t xml:space="preserve">Table 4.2: Metadonnées descriptives du sol de la parcelle</w:t>
+        <w:t xml:space="preserve">Table 4.3: Metadonnées descriptives du sol de la parcelle</w:t>
       </w:r>
     </w:p>
     <w:tbl>
       <w:tblPr>
         <w:tblStyle w:val="Table"/>
-        <w:tblW w:type="auto" w:w="0"/>
+        <w:tblW w:type="pct" w:w="5000"/>
         <w:tblLook w:firstRow="1" w:lastRow="0" w:firstColumn="0" w:lastColumn="0" w:noHBand="0" w:noVBand="0" w:val="0020"/>
-        <w:tblCaption w:val="Table 4.2: Metadonnées descriptives du sol de la parcelle"/>
+        <w:tblCaption w:val="Table 4.3: Metadonnées descriptives du sol de la parcelle"/>
       </w:tblPr>
       <w:tblGrid>
         <w:gridCol w:w="1584"/>
@@ -5690,55 +6377,55 @@
               <w:jc w:val="left"/>
             </w:pPr>
             <w:r>
-              <w:t xml:space="preserve">label_fr</w:t>
-            </w:r>
-          </w:p>
-        </w:tc>
-        <w:tc>
-          <w:tcPr/>
-          <w:p>
-            <w:pPr>
-              <w:pStyle w:val="Compact"/>
-              <w:jc w:val="left"/>
-            </w:pPr>
-            <w:r>
-              <w:t xml:space="preserve">description_fr</w:t>
-            </w:r>
-          </w:p>
-        </w:tc>
-        <w:tc>
-          <w:tcPr/>
-          <w:p>
-            <w:pPr>
-              <w:pStyle w:val="Compact"/>
-              <w:jc w:val="left"/>
-            </w:pPr>
-            <w:r>
-              <w:t xml:space="preserve">example_fr</w:t>
-            </w:r>
-          </w:p>
-        </w:tc>
-        <w:tc>
-          <w:tcPr/>
-          <w:p>
-            <w:pPr>
-              <w:pStyle w:val="Compact"/>
-              <w:jc w:val="left"/>
-            </w:pPr>
-            <w:r>
-              <w:t xml:space="preserve">type</w:t>
-            </w:r>
-          </w:p>
-        </w:tc>
-        <w:tc>
-          <w:tcPr/>
-          <w:p>
-            <w:pPr>
-              <w:pStyle w:val="Compact"/>
-              <w:jc w:val="left"/>
-            </w:pPr>
-            <w:r>
-              <w:t xml:space="preserve">liste</w:t>
+              <w:t xml:space="preserve">Label</w:t>
+            </w:r>
+          </w:p>
+        </w:tc>
+        <w:tc>
+          <w:tcPr/>
+          <w:p>
+            <w:pPr>
+              <w:pStyle w:val="Compact"/>
+              <w:jc w:val="left"/>
+            </w:pPr>
+            <w:r>
+              <w:t xml:space="preserve">Description</w:t>
+            </w:r>
+          </w:p>
+        </w:tc>
+        <w:tc>
+          <w:tcPr/>
+          <w:p>
+            <w:pPr>
+              <w:pStyle w:val="Compact"/>
+              <w:jc w:val="left"/>
+            </w:pPr>
+            <w:r>
+              <w:t xml:space="preserve">Exemple</w:t>
+            </w:r>
+          </w:p>
+        </w:tc>
+        <w:tc>
+          <w:tcPr/>
+          <w:p>
+            <w:pPr>
+              <w:pStyle w:val="Compact"/>
+              <w:jc w:val="left"/>
+            </w:pPr>
+            <w:r>
+              <w:t xml:space="preserve">Type</w:t>
+            </w:r>
+          </w:p>
+        </w:tc>
+        <w:tc>
+          <w:tcPr/>
+          <w:p>
+            <w:pPr>
+              <w:pStyle w:val="Compact"/>
+              <w:jc w:val="left"/>
+            </w:pPr>
+            <w:r>
+              <w:t xml:space="preserve">Liste</w:t>
             </w:r>
           </w:p>
         </w:tc>
@@ -5797,11 +6484,7 @@
           <w:p>
             <w:pPr>
               <w:pStyle w:val="Compact"/>
-              <w:jc w:val="left"/>
-            </w:pPr>
-            <w:r>
-              <w:t xml:space="preserve">NA</w:t>
-            </w:r>
+            </w:pPr>
           </w:p>
         </w:tc>
       </w:tr>
@@ -5859,11 +6542,7 @@
           <w:p>
             <w:pPr>
               <w:pStyle w:val="Compact"/>
-              <w:jc w:val="left"/>
-            </w:pPr>
-            <w:r>
-              <w:t xml:space="preserve">NA</w:t>
-            </w:r>
+            </w:pPr>
           </w:p>
         </w:tc>
       </w:tr>
@@ -5924,7 +6603,37 @@
               <w:jc w:val="left"/>
             </w:pPr>
             <w:r>
-              <w:t xml:space="preserve">A:argileux, Al:argilo-limoneux, As:argile sableuse, L:limoneux, Sl:sablo-limoneux, S:Sableux</w:t>
+              <w:t xml:space="preserve">A:argileux</w:t>
+            </w:r>
+            <w:r>
+              <w:br/>
+            </w:r>
+            <w:r>
+              <w:t xml:space="preserve">Al:argilo-limoneux</w:t>
+            </w:r>
+            <w:r>
+              <w:br/>
+            </w:r>
+            <w:r>
+              <w:t xml:space="preserve">As:argile sableuse</w:t>
+            </w:r>
+            <w:r>
+              <w:br/>
+            </w:r>
+            <w:r>
+              <w:t xml:space="preserve">L:limoneux</w:t>
+            </w:r>
+            <w:r>
+              <w:br/>
+            </w:r>
+            <w:r>
+              <w:t xml:space="preserve">Sl:sablo-limoneux</w:t>
+            </w:r>
+            <w:r>
+              <w:br/>
+            </w:r>
+            <w:r>
+              <w:t xml:space="preserve">S:Sableux</w:t>
             </w:r>
           </w:p>
         </w:tc>
@@ -5986,7 +6695,49 @@
               <w:jc w:val="left"/>
             </w:pPr>
             <w:r>
-              <w:t xml:space="preserve">N:aucun cailloux, V:très peu (0-2%), F:peu 2-5%, C:fréquent 5-15%, M:beaucoup 15-40%, A:abondant 40-80%, D:majoritaire &gt;80%, S:concentré sur une couche</w:t>
+              <w:t xml:space="preserve">N:aucun cailloux</w:t>
+            </w:r>
+            <w:r>
+              <w:br/>
+            </w:r>
+            <w:r>
+              <w:t xml:space="preserve">V:très peu (0-2%)</w:t>
+            </w:r>
+            <w:r>
+              <w:br/>
+            </w:r>
+            <w:r>
+              <w:t xml:space="preserve">F:peu 2-5%</w:t>
+            </w:r>
+            <w:r>
+              <w:br/>
+            </w:r>
+            <w:r>
+              <w:t xml:space="preserve">C:fréquent 5-15%</w:t>
+            </w:r>
+            <w:r>
+              <w:br/>
+            </w:r>
+            <w:r>
+              <w:t xml:space="preserve">M:beaucoup 15-40%</w:t>
+            </w:r>
+            <w:r>
+              <w:br/>
+            </w:r>
+            <w:r>
+              <w:t xml:space="preserve">A:abondant 40-80%</w:t>
+            </w:r>
+            <w:r>
+              <w:br/>
+            </w:r>
+            <w:r>
+              <w:t xml:space="preserve">D:majoritaire &gt;80%</w:t>
+            </w:r>
+            <w:r>
+              <w:br/>
+            </w:r>
+            <w:r>
+              <w:t xml:space="preserve">S:concentré sur une couche</w:t>
             </w:r>
           </w:p>
         </w:tc>
@@ -6045,11 +6796,7 @@
           <w:p>
             <w:pPr>
               <w:pStyle w:val="Compact"/>
-              <w:jc w:val="left"/>
-            </w:pPr>
-            <w:r>
-              <w:t xml:space="preserve">NA</w:t>
-            </w:r>
+            </w:pPr>
           </w:p>
         </w:tc>
       </w:tr>
@@ -6107,11 +6854,65 @@
           <w:p>
             <w:pPr>
               <w:pStyle w:val="Compact"/>
-              <w:jc w:val="left"/>
-            </w:pPr>
-            <w:r>
-              <w:t xml:space="preserve">NA</w:t>
-            </w:r>
+            </w:pPr>
+          </w:p>
+        </w:tc>
+      </w:tr>
+      <w:tr>
+        <w:tc>
+          <w:tcPr/>
+          <w:p>
+            <w:pPr>
+              <w:pStyle w:val="Compact"/>
+              <w:jc w:val="left"/>
+            </w:pPr>
+            <w:r>
+              <w:t xml:space="preserve">RU du sol</w:t>
+            </w:r>
+          </w:p>
+        </w:tc>
+        <w:tc>
+          <w:tcPr/>
+          <w:p>
+            <w:pPr>
+              <w:pStyle w:val="Compact"/>
+              <w:jc w:val="left"/>
+            </w:pPr>
+            <w:r>
+              <w:t xml:space="preserve">Réserve utile en eau du sol, en mm</w:t>
+            </w:r>
+          </w:p>
+        </w:tc>
+        <w:tc>
+          <w:tcPr/>
+          <w:p>
+            <w:pPr>
+              <w:pStyle w:val="Compact"/>
+              <w:jc w:val="left"/>
+            </w:pPr>
+            <w:r>
+              <w:t xml:space="preserve">120</w:t>
+            </w:r>
+          </w:p>
+        </w:tc>
+        <w:tc>
+          <w:tcPr/>
+          <w:p>
+            <w:pPr>
+              <w:pStyle w:val="Compact"/>
+              <w:jc w:val="left"/>
+            </w:pPr>
+            <w:r>
+              <w:t xml:space="preserve">decimal</w:t>
+            </w:r>
+          </w:p>
+        </w:tc>
+        <w:tc>
+          <w:tcPr/>
+          <w:p>
+            <w:pPr>
+              <w:pStyle w:val="Compact"/>
+            </w:pPr>
           </w:p>
         </w:tc>
       </w:tr>
@@ -6172,21 +6973,69 @@
               <w:jc w:val="left"/>
             </w:pPr>
             <w:r>
-              <w:t xml:space="preserve">argileux, argilo-calcaire, argilo-sablonneux, calcaire, calcaro-marneux, calcaro-sablonneux, marneux, marno-sablonneux, sablonneux</w:t>
+              <w:t xml:space="preserve">argileux</w:t>
+            </w:r>
+            <w:r>
+              <w:br/>
+            </w:r>
+            <w:r>
+              <w:t xml:space="preserve">argilo-calcaire</w:t>
+            </w:r>
+            <w:r>
+              <w:br/>
+            </w:r>
+            <w:r>
+              <w:t xml:space="preserve">argilo-sablonneux</w:t>
+            </w:r>
+            <w:r>
+              <w:br/>
+            </w:r>
+            <w:r>
+              <w:t xml:space="preserve">calcaire</w:t>
+            </w:r>
+            <w:r>
+              <w:br/>
+            </w:r>
+            <w:r>
+              <w:t xml:space="preserve">calcaro-marneux</w:t>
+            </w:r>
+            <w:r>
+              <w:br/>
+            </w:r>
+            <w:r>
+              <w:t xml:space="preserve">calcaro-sablonneux</w:t>
+            </w:r>
+            <w:r>
+              <w:br/>
+            </w:r>
+            <w:r>
+              <w:t xml:space="preserve">marneux</w:t>
+            </w:r>
+            <w:r>
+              <w:br/>
+            </w:r>
+            <w:r>
+              <w:t xml:space="preserve">marno-sablonneux</w:t>
+            </w:r>
+            <w:r>
+              <w:br/>
+            </w:r>
+            <w:r>
+              <w:t xml:space="preserve">sablonneux</w:t>
             </w:r>
           </w:p>
         </w:tc>
       </w:tr>
     </w:tbl>
-    <w:bookmarkEnd w:id="45"/>
-    <w:bookmarkEnd w:id="46"/>
-    <w:bookmarkStart w:id="48" w:name="litinéraire-technique"/>
+    <w:bookmarkEnd w:id="47"/>
+    <w:bookmarkEnd w:id="48"/>
+    <w:bookmarkStart w:id="50" w:name="litinéraire-technique"/>
     <w:p>
       <w:pPr>
         <w:pStyle w:val="Heading2"/>
       </w:pPr>
       <w:r>
-        <w:t xml:space="preserve">4.3 L’itinéraire technique</w:t>
+        <w:t xml:space="preserve">4.4 L’itinéraire technique</w:t>
       </w:r>
     </w:p>
     <w:p>
@@ -6204,7 +7053,7 @@
           <w:rPr>
             <w:rStyle w:val="Hyperlink"/>
           </w:rPr>
-          <w:t xml:space="preserve">Table 4.3</w:t>
+          <w:t xml:space="preserve">Table 4.4</w:t>
         </w:r>
       </w:hyperlink>
       <w:r>
@@ -6214,21 +7063,21 @@
         <w:t xml:space="preserve">ci-dessous, à noter que l’itinéraire technique pouvant varier d’une année sur l’autre, il est nécessaire de les compléter pour chaque millésime suivi.</w:t>
       </w:r>
     </w:p>
-    <w:bookmarkStart w:id="47" w:name="tbl-metadata_itk"/>
+    <w:bookmarkStart w:id="49" w:name="tbl-metadata_itk"/>
     <w:p>
       <w:pPr>
         <w:pStyle w:val="TableCaption"/>
       </w:pPr>
       <w:r>
-        <w:t xml:space="preserve">Table 4.3: Metadonnées descriptives de l’itinéraire technique sur la parcelle</w:t>
+        <w:t xml:space="preserve">Table 4.4: Metadonnées descriptives de l’itinéraire technique sur la parcelle</w:t>
       </w:r>
     </w:p>
     <w:tbl>
       <w:tblPr>
         <w:tblStyle w:val="Table"/>
-        <w:tblW w:type="auto" w:w="0"/>
+        <w:tblW w:type="pct" w:w="5000"/>
         <w:tblLook w:firstRow="1" w:lastRow="0" w:firstColumn="0" w:lastColumn="0" w:noHBand="0" w:noVBand="0" w:val="0020"/>
-        <w:tblCaption w:val="Table 4.3: Metadonnées descriptives de l’itinéraire technique sur la parcelle"/>
+        <w:tblCaption w:val="Table 4.4: Metadonnées descriptives de l’itinéraire technique sur la parcelle"/>
       </w:tblPr>
       <w:tblGrid>
         <w:gridCol w:w="1584"/>
@@ -6249,55 +7098,55 @@
               <w:jc w:val="left"/>
             </w:pPr>
             <w:r>
-              <w:t xml:space="preserve">label_fr</w:t>
-            </w:r>
-          </w:p>
-        </w:tc>
-        <w:tc>
-          <w:tcPr/>
-          <w:p>
-            <w:pPr>
-              <w:pStyle w:val="Compact"/>
-              <w:jc w:val="left"/>
-            </w:pPr>
-            <w:r>
-              <w:t xml:space="preserve">description_fr</w:t>
-            </w:r>
-          </w:p>
-        </w:tc>
-        <w:tc>
-          <w:tcPr/>
-          <w:p>
-            <w:pPr>
-              <w:pStyle w:val="Compact"/>
-              <w:jc w:val="left"/>
-            </w:pPr>
-            <w:r>
-              <w:t xml:space="preserve">example_fr</w:t>
-            </w:r>
-          </w:p>
-        </w:tc>
-        <w:tc>
-          <w:tcPr/>
-          <w:p>
-            <w:pPr>
-              <w:pStyle w:val="Compact"/>
-              <w:jc w:val="left"/>
-            </w:pPr>
-            <w:r>
-              <w:t xml:space="preserve">type</w:t>
-            </w:r>
-          </w:p>
-        </w:tc>
-        <w:tc>
-          <w:tcPr/>
-          <w:p>
-            <w:pPr>
-              <w:pStyle w:val="Compact"/>
-              <w:jc w:val="left"/>
-            </w:pPr>
-            <w:r>
-              <w:t xml:space="preserve">liste</w:t>
+              <w:t xml:space="preserve">Label</w:t>
+            </w:r>
+          </w:p>
+        </w:tc>
+        <w:tc>
+          <w:tcPr/>
+          <w:p>
+            <w:pPr>
+              <w:pStyle w:val="Compact"/>
+              <w:jc w:val="left"/>
+            </w:pPr>
+            <w:r>
+              <w:t xml:space="preserve">Description</w:t>
+            </w:r>
+          </w:p>
+        </w:tc>
+        <w:tc>
+          <w:tcPr/>
+          <w:p>
+            <w:pPr>
+              <w:pStyle w:val="Compact"/>
+              <w:jc w:val="left"/>
+            </w:pPr>
+            <w:r>
+              <w:t xml:space="preserve">Exemple</w:t>
+            </w:r>
+          </w:p>
+        </w:tc>
+        <w:tc>
+          <w:tcPr/>
+          <w:p>
+            <w:pPr>
+              <w:pStyle w:val="Compact"/>
+              <w:jc w:val="left"/>
+            </w:pPr>
+            <w:r>
+              <w:t xml:space="preserve">Type</w:t>
+            </w:r>
+          </w:p>
+        </w:tc>
+        <w:tc>
+          <w:tcPr/>
+          <w:p>
+            <w:pPr>
+              <w:pStyle w:val="Compact"/>
+              <w:jc w:val="left"/>
+            </w:pPr>
+            <w:r>
+              <w:t xml:space="preserve">Liste</w:t>
             </w:r>
           </w:p>
         </w:tc>
@@ -6356,11 +7205,7 @@
           <w:p>
             <w:pPr>
               <w:pStyle w:val="Compact"/>
-              <w:jc w:val="left"/>
-            </w:pPr>
-            <w:r>
-              <w:t xml:space="preserve">NA</w:t>
-            </w:r>
+            </w:pPr>
           </w:p>
         </w:tc>
       </w:tr>
@@ -6418,11 +7263,7 @@
           <w:p>
             <w:pPr>
               <w:pStyle w:val="Compact"/>
-              <w:jc w:val="left"/>
-            </w:pPr>
-            <w:r>
-              <w:t xml:space="preserve">NA</w:t>
-            </w:r>
+            </w:pPr>
           </w:p>
         </w:tc>
       </w:tr>
@@ -6480,11 +7321,7 @@
           <w:p>
             <w:pPr>
               <w:pStyle w:val="Compact"/>
-              <w:jc w:val="left"/>
-            </w:pPr>
-            <w:r>
-              <w:t xml:space="preserve">NA</w:t>
-            </w:r>
+            </w:pPr>
           </w:p>
         </w:tc>
       </w:tr>
@@ -6545,7 +7382,19 @@
               <w:jc w:val="left"/>
             </w:pPr>
             <w:r>
-              <w:t xml:space="preserve">minérale, organique, organo-minérale</w:t>
+              <w:t xml:space="preserve">minérale</w:t>
+            </w:r>
+            <w:r>
+              <w:br/>
+            </w:r>
+            <w:r>
+              <w:t xml:space="preserve">organique</w:t>
+            </w:r>
+            <w:r>
+              <w:br/>
+            </w:r>
+            <w:r>
+              <w:t xml:space="preserve">organo-minérale</w:t>
             </w:r>
           </w:p>
         </w:tc>
@@ -6604,11 +7453,7 @@
           <w:p>
             <w:pPr>
               <w:pStyle w:val="Compact"/>
-              <w:jc w:val="left"/>
-            </w:pPr>
-            <w:r>
-              <w:t xml:space="preserve">NA</w:t>
-            </w:r>
+            </w:pPr>
           </w:p>
         </w:tc>
       </w:tr>
@@ -6669,7 +7514,19 @@
               <w:jc w:val="left"/>
             </w:pPr>
             <w:r>
-              <w:t xml:space="preserve">au sol, fertirrigation, foliaire</w:t>
+              <w:t xml:space="preserve">au sol</w:t>
+            </w:r>
+            <w:r>
+              <w:br/>
+            </w:r>
+            <w:r>
+              <w:t xml:space="preserve">fertirrigation</w:t>
+            </w:r>
+            <w:r>
+              <w:br/>
+            </w:r>
+            <w:r>
+              <w:t xml:space="preserve">foliaire</w:t>
             </w:r>
           </w:p>
         </w:tc>
@@ -6728,32 +7585,15 @@
           <w:p>
             <w:pPr>
               <w:pStyle w:val="Compact"/>
-              <w:jc w:val="left"/>
-            </w:pPr>
-            <w:r>
-              <w:t xml:space="preserve">NA</w:t>
-            </w:r>
+            </w:pPr>
           </w:p>
         </w:tc>
       </w:tr>
     </w:tbl>
-    <w:bookmarkEnd w:id="47"/>
-    <w:bookmarkEnd w:id="48"/>
-    <w:bookmarkStart w:id="49" w:name="section"/>
-    <w:p>
-      <w:pPr>
-        <w:pStyle w:val="Heading2"/>
-      </w:pPr>
-      <w:r>
-        <w:t xml:space="preserve">4.4</w:t>
-      </w:r>
-      <w:r>
-        <w:t xml:space="preserve"> </w:t>
-      </w:r>
-    </w:p>
     <w:bookmarkEnd w:id="49"/>
     <w:bookmarkEnd w:id="50"/>
-    <w:bookmarkStart w:id="51" w:name="glossaire"/>
+    <w:bookmarkEnd w:id="51"/>
+    <w:bookmarkStart w:id="52" w:name="glossaire"/>
     <w:p>
       <w:pPr>
         <w:pStyle w:val="Heading1"/>
@@ -7166,7 +8006,7 @@
         </w:tc>
       </w:tr>
     </w:tbl>
-    <w:bookmarkEnd w:id="51"/>
+    <w:bookmarkEnd w:id="52"/>
     <w:sectPr/>
   </w:body>
 </w:document>
@@ -7413,6 +8253,9 @@
     <w:abstractNumId w:val="991"/>
   </w:num>
   <w:num w:numId="1002">
+    <w:abstractNumId w:val="991"/>
+  </w:num>
+  <w:num w:numId="1003">
     <w:abstractNumId w:val="991"/>
   </w:num>
 </w:numbering>

</xml_diff>